<commit_message>
Add team and jobTitle
</commit_message>
<xml_diff>
--- a/files/YourName-ModelEarth-WelcomeLetter.docx
+++ b/files/YourName-ModelEarth-WelcomeLetter.docx
@@ -196,7 +196,6 @@
         </w:rPr>
         <w:t xml:space="preserve"> </w:t>
       </w:r>
-      <w:proofErr w:type="spellStart"/>
       <w:r>
         <w:rPr>
           <w:rFonts w:ascii="Calibri" w:hAnsi="Calibri" w:cs="Calibri"/>
@@ -213,9 +212,8 @@
           <w:bCs/>
           <w:sz w:val="22"/>
         </w:rPr>
-        <w:t>Earth</w:t>
-      </w:r>
-      <w:proofErr w:type="spellEnd"/>
+        <w:t xml:space="preserve">Earth </w:t>
+      </w:r>
       <w:r>
         <w:rPr>
           <w:rFonts w:ascii="Calibri" w:hAnsi="Calibri" w:cs="Calibri"/>
@@ -223,7 +221,7 @@
           <w:bCs/>
           <w:sz w:val="22"/>
         </w:rPr>
-        <w:t xml:space="preserve"> </w:t>
+        <w:t>Welcome</w:t>
       </w:r>
       <w:r>
         <w:rPr>
@@ -232,7 +230,7 @@
           <w:bCs/>
           <w:sz w:val="22"/>
         </w:rPr>
-        <w:t>Welcome</w:t>
+        <w:t xml:space="preserve"> Letter</w:t>
       </w:r>
       <w:r>
         <w:rPr>
@@ -241,7 +239,7 @@
           <w:bCs/>
           <w:sz w:val="22"/>
         </w:rPr>
-        <w:t xml:space="preserve"> Letter</w:t>
+        <w:tab/>
       </w:r>
       <w:r>
         <w:rPr>
@@ -277,7 +275,7 @@
           <w:bCs/>
           <w:sz w:val="22"/>
         </w:rPr>
-        <w:tab/>
+        <w:t xml:space="preserve"> </w:t>
       </w:r>
       <w:r>
         <w:rPr>
@@ -286,7 +284,7 @@
           <w:bCs/>
           <w:sz w:val="22"/>
         </w:rPr>
-        <w:t xml:space="preserve"> </w:t>
+        <w:t xml:space="preserve">Contributor </w:t>
       </w:r>
       <w:r>
         <w:rPr>
@@ -295,7 +293,642 @@
           <w:bCs/>
           <w:sz w:val="22"/>
         </w:rPr>
-        <w:t xml:space="preserve">Contributor </w:t>
+        <w:t>Status:</w:t>
+      </w:r>
+      <w:r>
+        <w:rPr>
+          <w:rFonts w:ascii="Calibri" w:hAnsi="Calibri" w:cs="Calibri"/>
+          <w:sz w:val="22"/>
+        </w:rPr>
+        <w:t xml:space="preserve"> </w:t>
+      </w:r>
+      <w:r>
+        <w:rPr>
+          <w:rFonts w:ascii="Calibri" w:hAnsi="Calibri" w:cs="Calibri"/>
+          <w:sz w:val="22"/>
+        </w:rPr>
+        <w:t>dreamstudio.com</w:t>
+      </w:r>
+      <w:r>
+        <w:rPr>
+          <w:rFonts w:ascii="Calibri" w:hAnsi="Calibri" w:cs="Calibri"/>
+          <w:sz w:val="22"/>
+        </w:rPr>
+        <w:t>/</w:t>
+      </w:r>
+      <w:r>
+        <w:rPr>
+          <w:rFonts w:ascii="Calibri" w:hAnsi="Calibri" w:cs="Calibri"/>
+          <w:sz w:val="22"/>
+        </w:rPr>
+        <w:t>earth</w:t>
+      </w:r>
+    </w:p>
+    <w:p>
+      <w:pPr>
+        <w:rPr>
+          <w:rFonts w:ascii="Calibri" w:hAnsi="Calibri" w:cs="Calibri"/>
+          <w:sz w:val="22"/>
+        </w:rPr>
+      </w:pPr>
+    </w:p>
+    <w:p>
+      <w:pPr>
+        <w:rPr>
+          <w:rFonts w:ascii="Calibri" w:hAnsi="Calibri" w:cs="Calibri"/>
+          <w:sz w:val="22"/>
+        </w:rPr>
+      </w:pPr>
+      <w:r>
+        <w:rPr>
+          <w:rFonts w:ascii="Calibri" w:hAnsi="Calibri" w:cs="Calibri"/>
+          <w:sz w:val="22"/>
+        </w:rPr>
+        <w:br/>
+      </w:r>
+      <w:r>
+        <w:rPr>
+          <w:rFonts w:ascii="Calibri" w:hAnsi="Calibri" w:cs="Calibri"/>
+          <w:sz w:val="22"/>
+        </w:rPr>
+        <w:t>Welcome</w:t>
+      </w:r>
+      <w:r>
+        <w:rPr>
+          <w:rFonts w:ascii="Calibri" w:hAnsi="Calibri" w:cs="Calibri"/>
+          <w:sz w:val="22"/>
+        </w:rPr>
+        <w:t>,</w:t>
+      </w:r>
+      <w:r>
+        <w:rPr>
+          <w:rFonts w:ascii="Calibri" w:hAnsi="Calibri" w:cs="Calibri"/>
+          <w:sz w:val="22"/>
+        </w:rPr>
+        <w:t xml:space="preserve"> </w:t>
+      </w:r>
+      <w:r>
+        <w:rPr>
+          <w:rFonts w:ascii="Calibri" w:hAnsi="Calibri" w:cs="Calibri"/>
+          <w:sz w:val="22"/>
+        </w:rPr>
+        <w:t>y</w:t>
+      </w:r>
+      <w:r>
+        <w:rPr>
+          <w:rFonts w:ascii="Calibri" w:hAnsi="Calibri" w:cs="Calibri"/>
+          <w:sz w:val="22"/>
+        </w:rPr>
+        <w:t>ou’ve been accepted</w:t>
+      </w:r>
+      <w:r>
+        <w:rPr>
+          <w:rFonts w:ascii="Calibri" w:hAnsi="Calibri" w:cs="Calibri"/>
+          <w:sz w:val="22"/>
+        </w:rPr>
+        <w:t xml:space="preserve"> to </w:t>
+      </w:r>
+      <w:proofErr w:type="spellStart"/>
+      <w:r>
+        <w:rPr>
+          <w:rFonts w:ascii="Calibri" w:hAnsi="Calibri" w:cs="Calibri"/>
+          <w:sz w:val="22"/>
+        </w:rPr>
+        <w:t>DreamStudio</w:t>
+      </w:r>
+      <w:r>
+        <w:rPr>
+          <w:rFonts w:ascii="Calibri" w:hAnsi="Calibri" w:cs="Calibri"/>
+          <w:sz w:val="22"/>
+        </w:rPr>
+        <w:t>’s</w:t>
+      </w:r>
+      <w:proofErr w:type="spellEnd"/>
+      <w:r>
+        <w:rPr>
+          <w:rFonts w:ascii="Calibri" w:hAnsi="Calibri" w:cs="Calibri"/>
+          <w:sz w:val="22"/>
+        </w:rPr>
+        <w:t xml:space="preserve"> </w:t>
+      </w:r>
+      <w:r>
+        <w:rPr>
+          <w:rFonts w:ascii="Calibri" w:hAnsi="Calibri" w:cs="Calibri"/>
+          <w:sz w:val="22"/>
+        </w:rPr>
+        <w:t xml:space="preserve">Model.Earth </w:t>
+      </w:r>
+      <w:r>
+        <w:rPr>
+          <w:rFonts w:ascii="Calibri" w:hAnsi="Calibri" w:cs="Calibri"/>
+          <w:sz w:val="22"/>
+        </w:rPr>
+        <w:t>Data</w:t>
+      </w:r>
+      <w:r>
+        <w:rPr>
+          <w:rFonts w:ascii="Calibri" w:hAnsi="Calibri" w:cs="Calibri"/>
+          <w:sz w:val="22"/>
+        </w:rPr>
+        <w:t xml:space="preserve"> Visualization T</w:t>
+      </w:r>
+      <w:r>
+        <w:rPr>
+          <w:rFonts w:ascii="Calibri" w:hAnsi="Calibri" w:cs="Calibri"/>
+          <w:sz w:val="22"/>
+        </w:rPr>
+        <w:t>eam</w:t>
+      </w:r>
+      <w:r>
+        <w:rPr>
+          <w:rFonts w:ascii="Calibri" w:hAnsi="Calibri" w:cs="Calibri"/>
+          <w:sz w:val="22"/>
+        </w:rPr>
+        <w:t>!</w:t>
+      </w:r>
+    </w:p>
+    <w:p>
+      <w:pPr>
+        <w:rPr>
+          <w:rFonts w:ascii="Calibri" w:hAnsi="Calibri" w:cs="Calibri"/>
+          <w:sz w:val="22"/>
+        </w:rPr>
+      </w:pPr>
+    </w:p>
+    <w:p>
+      <w:pPr>
+        <w:rPr>
+          <w:rFonts w:ascii="Calibri" w:hAnsi="Calibri" w:cs="Calibri"/>
+          <w:sz w:val="22"/>
+        </w:rPr>
+      </w:pPr>
+      <w:proofErr w:type="spellStart"/>
+      <w:r>
+        <w:rPr>
+          <w:rFonts w:ascii="Calibri" w:hAnsi="Calibri" w:cs="Calibri"/>
+          <w:sz w:val="22"/>
+        </w:rPr>
+        <w:t>Dreamstudio’s</w:t>
+      </w:r>
+      <w:proofErr w:type="spellEnd"/>
+      <w:r>
+        <w:rPr>
+          <w:rFonts w:ascii="Calibri" w:hAnsi="Calibri" w:cs="Calibri"/>
+          <w:sz w:val="22"/>
+        </w:rPr>
+        <w:t xml:space="preserve"> </w:t>
+      </w:r>
+      <w:proofErr w:type="gramStart"/>
+      <w:r>
+        <w:rPr>
+          <w:rFonts w:ascii="Calibri" w:hAnsi="Calibri" w:cs="Calibri"/>
+          <w:sz w:val="22"/>
+        </w:rPr>
+        <w:t>m</w:t>
+      </w:r>
+      <w:r>
+        <w:rPr>
+          <w:rFonts w:ascii="Calibri" w:hAnsi="Calibri" w:cs="Calibri"/>
+          <w:sz w:val="22"/>
+        </w:rPr>
+        <w:t>odel</w:t>
+      </w:r>
+      <w:r>
+        <w:rPr>
+          <w:rFonts w:ascii="Calibri" w:hAnsi="Calibri" w:cs="Calibri"/>
+          <w:sz w:val="22"/>
+        </w:rPr>
+        <w:t>.e</w:t>
+      </w:r>
+      <w:r>
+        <w:rPr>
+          <w:rFonts w:ascii="Calibri" w:hAnsi="Calibri" w:cs="Calibri"/>
+          <w:sz w:val="22"/>
+        </w:rPr>
+        <w:t>arth</w:t>
+      </w:r>
+      <w:proofErr w:type="gramEnd"/>
+      <w:r>
+        <w:rPr>
+          <w:rFonts w:ascii="Calibri" w:hAnsi="Calibri" w:cs="Calibri"/>
+          <w:sz w:val="22"/>
+        </w:rPr>
+        <w:t xml:space="preserve"> </w:t>
+      </w:r>
+      <w:r>
+        <w:rPr>
+          <w:rFonts w:ascii="Calibri" w:hAnsi="Calibri" w:cs="Calibri"/>
+          <w:sz w:val="22"/>
+        </w:rPr>
+        <w:t xml:space="preserve">app </w:t>
+      </w:r>
+      <w:r>
+        <w:rPr>
+          <w:rFonts w:ascii="Calibri" w:hAnsi="Calibri" w:cs="Calibri"/>
+          <w:sz w:val="22"/>
+        </w:rPr>
+        <w:t xml:space="preserve">is an </w:t>
+      </w:r>
+      <w:proofErr w:type="gramStart"/>
+      <w:r>
+        <w:rPr>
+          <w:rFonts w:ascii="Calibri" w:hAnsi="Calibri" w:cs="Calibri"/>
+          <w:sz w:val="22"/>
+        </w:rPr>
+        <w:t>open source</w:t>
+      </w:r>
+      <w:proofErr w:type="gramEnd"/>
+      <w:r>
+        <w:rPr>
+          <w:rFonts w:ascii="Calibri" w:hAnsi="Calibri" w:cs="Calibri"/>
+          <w:sz w:val="22"/>
+        </w:rPr>
+        <w:t xml:space="preserve"> </w:t>
+      </w:r>
+      <w:r>
+        <w:rPr>
+          <w:rFonts w:ascii="Calibri" w:hAnsi="Calibri" w:cs="Calibri"/>
+          <w:sz w:val="22"/>
+        </w:rPr>
+        <w:t xml:space="preserve">web </w:t>
+      </w:r>
+      <w:r>
+        <w:rPr>
+          <w:rFonts w:ascii="Calibri" w:hAnsi="Calibri" w:cs="Calibri"/>
+          <w:sz w:val="22"/>
+        </w:rPr>
+        <w:t>framework</w:t>
+      </w:r>
+      <w:r>
+        <w:rPr>
+          <w:rFonts w:ascii="Calibri" w:hAnsi="Calibri" w:cs="Calibri"/>
+          <w:sz w:val="22"/>
+        </w:rPr>
+        <w:t xml:space="preserve"> by</w:t>
+      </w:r>
+      <w:r>
+        <w:rPr>
+          <w:rFonts w:ascii="Calibri" w:hAnsi="Calibri" w:cs="Calibri"/>
+          <w:sz w:val="22"/>
+        </w:rPr>
+        <w:t xml:space="preserve"> </w:t>
+      </w:r>
+      <w:r>
+        <w:rPr>
+          <w:rFonts w:ascii="Calibri" w:hAnsi="Calibri" w:cs="Calibri"/>
+          <w:sz w:val="22"/>
+        </w:rPr>
+        <w:t>DemocracyLab</w:t>
+      </w:r>
+      <w:r>
+        <w:rPr>
+          <w:rFonts w:ascii="Calibri" w:hAnsi="Calibri" w:cs="Calibri"/>
+          <w:sz w:val="22"/>
+        </w:rPr>
+        <w:t xml:space="preserve"> </w:t>
+      </w:r>
+      <w:r>
+        <w:rPr>
+          <w:rFonts w:ascii="Calibri" w:hAnsi="Calibri" w:cs="Calibri"/>
+          <w:sz w:val="22"/>
+        </w:rPr>
+        <w:t xml:space="preserve">volunteers </w:t>
+      </w:r>
+      <w:r>
+        <w:rPr>
+          <w:rFonts w:ascii="Calibri" w:hAnsi="Calibri" w:cs="Calibri"/>
+          <w:sz w:val="22"/>
+        </w:rPr>
+        <w:t xml:space="preserve">coordinated by </w:t>
+      </w:r>
+      <w:r>
+        <w:rPr>
+          <w:rFonts w:ascii="Calibri" w:hAnsi="Calibri" w:cs="Calibri"/>
+          <w:sz w:val="22"/>
+        </w:rPr>
+        <w:br/>
+      </w:r>
+      <w:r>
+        <w:rPr>
+          <w:rFonts w:ascii="Calibri" w:hAnsi="Calibri" w:cs="Calibri"/>
+          <w:sz w:val="22"/>
+        </w:rPr>
+        <w:t>Loren Kevin Heyns</w:t>
+      </w:r>
+      <w:r>
+        <w:rPr>
+          <w:rFonts w:ascii="Calibri" w:hAnsi="Calibri" w:cs="Calibri"/>
+          <w:sz w:val="22"/>
+        </w:rPr>
+        <w:t>.</w:t>
+      </w:r>
+      <w:r>
+        <w:rPr>
+          <w:rFonts w:ascii="Calibri" w:hAnsi="Calibri" w:cs="Calibri"/>
+          <w:sz w:val="22"/>
+        </w:rPr>
+        <w:t xml:space="preserve"> The </w:t>
+      </w:r>
+      <w:proofErr w:type="gramStart"/>
+      <w:r>
+        <w:rPr>
+          <w:rFonts w:ascii="Calibri" w:hAnsi="Calibri" w:cs="Calibri"/>
+          <w:sz w:val="22"/>
+        </w:rPr>
+        <w:t>model.earth</w:t>
+      </w:r>
+      <w:proofErr w:type="gramEnd"/>
+      <w:r>
+        <w:rPr>
+          <w:rFonts w:ascii="Calibri" w:hAnsi="Calibri" w:cs="Calibri"/>
+          <w:sz w:val="22"/>
+        </w:rPr>
+        <w:t xml:space="preserve"> website</w:t>
+      </w:r>
+      <w:r>
+        <w:rPr>
+          <w:rFonts w:ascii="Calibri" w:hAnsi="Calibri" w:cs="Calibri"/>
+          <w:sz w:val="22"/>
+        </w:rPr>
+        <w:t xml:space="preserve"> </w:t>
+      </w:r>
+      <w:r>
+        <w:rPr>
+          <w:rFonts w:ascii="Calibri" w:hAnsi="Calibri" w:cs="Calibri"/>
+          <w:sz w:val="22"/>
+        </w:rPr>
+        <w:t xml:space="preserve">provides </w:t>
+      </w:r>
+      <w:r>
+        <w:rPr>
+          <w:rFonts w:ascii="Calibri" w:hAnsi="Calibri" w:cs="Calibri"/>
+          <w:sz w:val="22"/>
+        </w:rPr>
+        <w:t xml:space="preserve">data visualization using Exiobase International Trade Flow </w:t>
+      </w:r>
+    </w:p>
+    <w:p>
+      <w:pPr>
+        <w:rPr>
+          <w:rFonts w:ascii="Calibri" w:hAnsi="Calibri" w:cs="Calibri"/>
+          <w:sz w:val="22"/>
+        </w:rPr>
+      </w:pPr>
+      <w:r>
+        <w:rPr>
+          <w:rFonts w:ascii="Calibri" w:hAnsi="Calibri" w:cs="Calibri"/>
+          <w:sz w:val="22"/>
+        </w:rPr>
+        <w:t>data</w:t>
+      </w:r>
+      <w:r>
+        <w:rPr>
+          <w:rFonts w:ascii="Calibri" w:hAnsi="Calibri" w:cs="Calibri"/>
+          <w:sz w:val="22"/>
+        </w:rPr>
+        <w:t xml:space="preserve"> for </w:t>
+      </w:r>
+      <w:r>
+        <w:rPr>
+          <w:rFonts w:ascii="Calibri" w:hAnsi="Calibri" w:cs="Calibri"/>
+          <w:sz w:val="22"/>
+        </w:rPr>
+        <w:t>m</w:t>
+      </w:r>
+      <w:r>
+        <w:rPr>
+          <w:rFonts w:ascii="Calibri" w:hAnsi="Calibri" w:cs="Calibri"/>
+          <w:sz w:val="22"/>
+        </w:rPr>
+        <w:t>ulti-</w:t>
+      </w:r>
+      <w:r>
+        <w:rPr>
+          <w:rFonts w:ascii="Calibri" w:hAnsi="Calibri" w:cs="Calibri"/>
+          <w:sz w:val="22"/>
+        </w:rPr>
+        <w:t>r</w:t>
+      </w:r>
+      <w:r>
+        <w:rPr>
+          <w:rFonts w:ascii="Calibri" w:hAnsi="Calibri" w:cs="Calibri"/>
+          <w:sz w:val="22"/>
+        </w:rPr>
+        <w:t xml:space="preserve">egion </w:t>
+      </w:r>
+      <w:r>
+        <w:rPr>
+          <w:rFonts w:ascii="Calibri" w:hAnsi="Calibri" w:cs="Calibri"/>
+          <w:sz w:val="22"/>
+        </w:rPr>
+        <w:t>i</w:t>
+      </w:r>
+      <w:r>
+        <w:rPr>
+          <w:rFonts w:ascii="Calibri" w:hAnsi="Calibri" w:cs="Calibri"/>
+          <w:sz w:val="22"/>
+        </w:rPr>
+        <w:t>nput-</w:t>
+      </w:r>
+      <w:r>
+        <w:rPr>
+          <w:rFonts w:ascii="Calibri" w:hAnsi="Calibri" w:cs="Calibri"/>
+          <w:sz w:val="22"/>
+        </w:rPr>
+        <w:t>o</w:t>
+      </w:r>
+      <w:r>
+        <w:rPr>
+          <w:rFonts w:ascii="Calibri" w:hAnsi="Calibri" w:cs="Calibri"/>
+          <w:sz w:val="22"/>
+        </w:rPr>
+        <w:t>utput</w:t>
+      </w:r>
+      <w:r>
+        <w:rPr>
+          <w:rFonts w:ascii="Calibri" w:hAnsi="Calibri" w:cs="Calibri"/>
+          <w:sz w:val="22"/>
+        </w:rPr>
+        <w:t xml:space="preserve"> </w:t>
+      </w:r>
+      <w:r>
+        <w:rPr>
+          <w:rFonts w:ascii="Calibri" w:hAnsi="Calibri" w:cs="Calibri"/>
+          <w:sz w:val="22"/>
+        </w:rPr>
+        <w:t xml:space="preserve">flow </w:t>
+      </w:r>
+      <w:r>
+        <w:rPr>
+          <w:rFonts w:ascii="Calibri" w:hAnsi="Calibri" w:cs="Calibri"/>
+          <w:sz w:val="22"/>
+        </w:rPr>
+        <w:t xml:space="preserve">combined with </w:t>
+      </w:r>
+      <w:r>
+        <w:rPr>
+          <w:rFonts w:ascii="Calibri" w:hAnsi="Calibri" w:cs="Calibri"/>
+          <w:sz w:val="22"/>
+        </w:rPr>
+        <w:t>AI Insights</w:t>
+      </w:r>
+      <w:r>
+        <w:rPr>
+          <w:rFonts w:ascii="Calibri" w:hAnsi="Calibri" w:cs="Calibri"/>
+          <w:sz w:val="22"/>
+        </w:rPr>
+        <w:t xml:space="preserve">, </w:t>
+      </w:r>
+      <w:r>
+        <w:rPr>
+          <w:rFonts w:ascii="Calibri" w:hAnsi="Calibri" w:cs="Calibri"/>
+          <w:sz w:val="22"/>
+        </w:rPr>
+        <w:t xml:space="preserve">BuildingTransparency.org product </w:t>
+      </w:r>
+      <w:r>
+        <w:rPr>
+          <w:rFonts w:ascii="Calibri" w:hAnsi="Calibri" w:cs="Calibri"/>
+          <w:sz w:val="22"/>
+        </w:rPr>
+        <w:t xml:space="preserve">impact </w:t>
+      </w:r>
+      <w:r>
+        <w:rPr>
+          <w:rFonts w:ascii="Calibri" w:hAnsi="Calibri" w:cs="Calibri"/>
+          <w:sz w:val="22"/>
+        </w:rPr>
+        <w:t>data</w:t>
+      </w:r>
+      <w:r>
+        <w:rPr>
+          <w:rFonts w:ascii="Calibri" w:hAnsi="Calibri" w:cs="Calibri"/>
+          <w:sz w:val="22"/>
+        </w:rPr>
+        <w:t>,</w:t>
+      </w:r>
+      <w:r>
+        <w:rPr>
+          <w:rFonts w:ascii="Calibri" w:hAnsi="Calibri" w:cs="Calibri"/>
+          <w:sz w:val="22"/>
+        </w:rPr>
+        <w:t xml:space="preserve"> </w:t>
+      </w:r>
+      <w:r>
+        <w:rPr>
+          <w:rFonts w:ascii="Calibri" w:hAnsi="Calibri" w:cs="Calibri"/>
+          <w:sz w:val="22"/>
+        </w:rPr>
+        <w:t xml:space="preserve">and </w:t>
+      </w:r>
+      <w:r>
+        <w:rPr>
+          <w:rFonts w:ascii="Calibri" w:hAnsi="Calibri" w:cs="Calibri"/>
+          <w:sz w:val="22"/>
+        </w:rPr>
+        <w:t>Google DataCommons</w:t>
+      </w:r>
+      <w:r>
+        <w:rPr>
+          <w:rFonts w:ascii="Calibri" w:hAnsi="Calibri" w:cs="Calibri"/>
+          <w:sz w:val="22"/>
+        </w:rPr>
+        <w:t>.org</w:t>
+      </w:r>
+      <w:r>
+        <w:rPr>
+          <w:rFonts w:ascii="Calibri" w:hAnsi="Calibri" w:cs="Calibri"/>
+          <w:sz w:val="22"/>
+        </w:rPr>
+        <w:t xml:space="preserve"> </w:t>
+      </w:r>
+      <w:r>
+        <w:rPr>
+          <w:rFonts w:ascii="Calibri" w:hAnsi="Calibri" w:cs="Calibri"/>
+          <w:sz w:val="22"/>
+        </w:rPr>
+        <w:t xml:space="preserve">UN Goal </w:t>
+      </w:r>
+      <w:r>
+        <w:rPr>
+          <w:rFonts w:ascii="Calibri" w:hAnsi="Calibri" w:cs="Calibri"/>
+          <w:sz w:val="22"/>
+        </w:rPr>
+        <w:t>t</w:t>
+      </w:r>
+      <w:r>
+        <w:rPr>
+          <w:rFonts w:ascii="Calibri" w:hAnsi="Calibri" w:cs="Calibri"/>
+          <w:sz w:val="22"/>
+        </w:rPr>
+        <w:t>imeline</w:t>
+      </w:r>
+      <w:r>
+        <w:rPr>
+          <w:rFonts w:ascii="Calibri" w:hAnsi="Calibri" w:cs="Calibri"/>
+          <w:sz w:val="22"/>
+        </w:rPr>
+        <w:t>s</w:t>
+      </w:r>
+      <w:r>
+        <w:rPr>
+          <w:rFonts w:ascii="Calibri" w:hAnsi="Calibri" w:cs="Calibri"/>
+          <w:sz w:val="22"/>
+        </w:rPr>
+        <w:t>.</w:t>
+      </w:r>
+      <w:r>
+        <w:rPr>
+          <w:rFonts w:ascii="Calibri" w:hAnsi="Calibri" w:cs="Calibri"/>
+          <w:sz w:val="22"/>
+        </w:rPr>
+        <w:t xml:space="preserve"> Components are designed for reuse in any interested website.</w:t>
+      </w:r>
+    </w:p>
+    <w:p>
+      <w:pPr>
+        <w:rPr>
+          <w:rFonts w:ascii="Calibri" w:hAnsi="Calibri" w:cs="Calibri"/>
+          <w:sz w:val="22"/>
+        </w:rPr>
+      </w:pPr>
+    </w:p>
+    <w:p>
+      <w:pPr>
+        <w:rPr>
+          <w:rFonts w:ascii="Calibri" w:hAnsi="Calibri" w:cs="Calibri"/>
+          <w:sz w:val="22"/>
+        </w:rPr>
+      </w:pPr>
+      <w:r>
+        <w:rPr>
+          <w:rFonts w:ascii="Calibri" w:hAnsi="Calibri" w:cs="Calibri"/>
+          <w:sz w:val="22"/>
+        </w:rPr>
+        <w:t xml:space="preserve">Individual: </w:t>
+      </w:r>
+      <w:r>
+        <w:rPr>
+          <w:rFonts w:ascii="Calibri" w:eastAsia="Calibri" w:hAnsi="Calibri" w:cs="Calibri"/>
+          <w:sz w:val="22"/>
+          <w:szCs w:val="22"/>
+        </w:rPr>
+        <w:t>#name#</w:t>
+      </w:r>
+    </w:p>
+    <w:p>
+      <w:pPr>
+        <w:rPr>
+          <w:rFonts w:ascii="Calibri" w:hAnsi="Calibri" w:cs="Calibri"/>
+          <w:sz w:val="22"/>
+        </w:rPr>
+      </w:pPr>
+      <w:r>
+        <w:rPr>
+          <w:rFonts w:ascii="Calibri" w:hAnsi="Calibri" w:cs="Calibri"/>
+          <w:sz w:val="22"/>
+        </w:rPr>
+        <w:t>Individual Email:</w:t>
       </w:r>
       <w:r>
         <w:rPr>
@@ -304,513 +937,30 @@
           <w:bCs/>
           <w:sz w:val="22"/>
         </w:rPr>
-        <w:t>Status:</w:t>
-      </w:r>
-      <w:r>
-        <w:rPr>
-          <w:rFonts w:ascii="Calibri" w:hAnsi="Calibri" w:cs="Calibri"/>
-          <w:sz w:val="22"/>
-        </w:rPr>
         <w:t xml:space="preserve"> </w:t>
       </w:r>
       <w:r>
         <w:rPr>
-          <w:rFonts w:ascii="Calibri" w:hAnsi="Calibri" w:cs="Calibri"/>
-          <w:sz w:val="22"/>
-        </w:rPr>
-        <w:t>dreamstudio.com</w:t>
-      </w:r>
-      <w:r>
-        <w:rPr>
-          <w:rFonts w:ascii="Calibri" w:hAnsi="Calibri" w:cs="Calibri"/>
-          <w:sz w:val="22"/>
-        </w:rPr>
-        <w:t>/</w:t>
-      </w:r>
-      <w:r>
-        <w:rPr>
-          <w:rFonts w:ascii="Calibri" w:hAnsi="Calibri" w:cs="Calibri"/>
-          <w:sz w:val="22"/>
-        </w:rPr>
-        <w:t>earth</w:t>
-      </w:r>
-    </w:p>
-    <w:p>
-      <w:pPr>
-        <w:rPr>
-          <w:rFonts w:ascii="Calibri" w:hAnsi="Calibri" w:cs="Calibri"/>
-          <w:sz w:val="22"/>
-        </w:rPr>
-      </w:pPr>
-    </w:p>
-    <w:p>
-      <w:pPr>
-        <w:rPr>
-          <w:rFonts w:ascii="Calibri" w:hAnsi="Calibri" w:cs="Calibri"/>
-          <w:sz w:val="22"/>
-        </w:rPr>
-      </w:pPr>
-      <w:r>
-        <w:rPr>
-          <w:rFonts w:ascii="Calibri" w:hAnsi="Calibri" w:cs="Calibri"/>
-          <w:sz w:val="22"/>
-        </w:rPr>
-        <w:br/>
-      </w:r>
-      <w:r>
-        <w:rPr>
-          <w:rFonts w:ascii="Calibri" w:hAnsi="Calibri" w:cs="Calibri"/>
-          <w:sz w:val="22"/>
-        </w:rPr>
-        <w:t>Welcome</w:t>
-      </w:r>
-      <w:r>
-        <w:rPr>
-          <w:rFonts w:ascii="Calibri" w:hAnsi="Calibri" w:cs="Calibri"/>
-          <w:sz w:val="22"/>
-        </w:rPr>
-        <w:t>,</w:t>
-      </w:r>
-      <w:r>
-        <w:rPr>
-          <w:rFonts w:ascii="Calibri" w:hAnsi="Calibri" w:cs="Calibri"/>
-          <w:sz w:val="22"/>
-        </w:rPr>
-        <w:t xml:space="preserve"> </w:t>
-      </w:r>
-      <w:r>
-        <w:rPr>
-          <w:rFonts w:ascii="Calibri" w:hAnsi="Calibri" w:cs="Calibri"/>
-          <w:sz w:val="22"/>
-        </w:rPr>
-        <w:t>y</w:t>
-      </w:r>
-      <w:r>
-        <w:rPr>
-          <w:rFonts w:ascii="Calibri" w:hAnsi="Calibri" w:cs="Calibri"/>
-          <w:sz w:val="22"/>
-        </w:rPr>
-        <w:t>ou’ve been accepted</w:t>
-      </w:r>
-      <w:r>
-        <w:rPr>
-          <w:rFonts w:ascii="Calibri" w:hAnsi="Calibri" w:cs="Calibri"/>
-          <w:sz w:val="22"/>
-        </w:rPr>
-        <w:t xml:space="preserve"> to </w:t>
-      </w:r>
-      <w:proofErr w:type="spellStart"/>
-      <w:r>
-        <w:rPr>
-          <w:rFonts w:ascii="Calibri" w:hAnsi="Calibri" w:cs="Calibri"/>
-          <w:sz w:val="22"/>
-        </w:rPr>
-        <w:t>DreamStudio</w:t>
-      </w:r>
-      <w:r>
-        <w:rPr>
-          <w:rFonts w:ascii="Calibri" w:hAnsi="Calibri" w:cs="Calibri"/>
-          <w:sz w:val="22"/>
-        </w:rPr>
-        <w:t>’s</w:t>
-      </w:r>
-      <w:proofErr w:type="spellEnd"/>
-      <w:r>
-        <w:rPr>
-          <w:rFonts w:ascii="Calibri" w:hAnsi="Calibri" w:cs="Calibri"/>
-          <w:sz w:val="22"/>
-        </w:rPr>
-        <w:t xml:space="preserve"> </w:t>
-      </w:r>
-      <w:proofErr w:type="spellStart"/>
-      <w:r>
-        <w:rPr>
-          <w:rFonts w:ascii="Calibri" w:hAnsi="Calibri" w:cs="Calibri"/>
-          <w:sz w:val="22"/>
-        </w:rPr>
-        <w:t>Model.Earth</w:t>
-      </w:r>
-      <w:proofErr w:type="spellEnd"/>
-      <w:r>
-        <w:rPr>
-          <w:rFonts w:ascii="Calibri" w:hAnsi="Calibri" w:cs="Calibri"/>
-          <w:sz w:val="22"/>
-        </w:rPr>
-        <w:t xml:space="preserve"> </w:t>
-      </w:r>
-      <w:r>
-        <w:rPr>
-          <w:rFonts w:ascii="Calibri" w:hAnsi="Calibri" w:cs="Calibri"/>
-          <w:sz w:val="22"/>
-        </w:rPr>
-        <w:t>Data</w:t>
-      </w:r>
-      <w:r>
-        <w:rPr>
-          <w:rFonts w:ascii="Calibri" w:hAnsi="Calibri" w:cs="Calibri"/>
-          <w:sz w:val="22"/>
-        </w:rPr>
-        <w:t xml:space="preserve"> Visualization T</w:t>
-      </w:r>
-      <w:r>
-        <w:rPr>
-          <w:rFonts w:ascii="Calibri" w:hAnsi="Calibri" w:cs="Calibri"/>
-          <w:sz w:val="22"/>
-        </w:rPr>
-        <w:t>eam</w:t>
-      </w:r>
-      <w:r>
-        <w:rPr>
-          <w:rFonts w:ascii="Calibri" w:hAnsi="Calibri" w:cs="Calibri"/>
-          <w:sz w:val="22"/>
-        </w:rPr>
-        <w:t>!</w:t>
-      </w:r>
-    </w:p>
-    <w:p>
-      <w:pPr>
-        <w:rPr>
-          <w:rFonts w:ascii="Calibri" w:hAnsi="Calibri" w:cs="Calibri"/>
-          <w:sz w:val="22"/>
-        </w:rPr>
-      </w:pPr>
-    </w:p>
-    <w:p>
-      <w:pPr>
-        <w:rPr>
-          <w:rFonts w:ascii="Calibri" w:hAnsi="Calibri" w:cs="Calibri"/>
-          <w:sz w:val="22"/>
-        </w:rPr>
-      </w:pPr>
-      <w:r>
-        <w:rPr>
-          <w:rFonts w:ascii="Calibri" w:hAnsi="Calibri" w:cs="Calibri"/>
-          <w:sz w:val="22"/>
-        </w:rPr>
-        <w:t xml:space="preserve">The </w:t>
-      </w:r>
-      <w:proofErr w:type="gramStart"/>
-      <w:r>
-        <w:rPr>
-          <w:rFonts w:ascii="Calibri" w:hAnsi="Calibri" w:cs="Calibri"/>
-          <w:sz w:val="22"/>
-        </w:rPr>
-        <w:t>m</w:t>
-      </w:r>
-      <w:r>
-        <w:rPr>
-          <w:rFonts w:ascii="Calibri" w:hAnsi="Calibri" w:cs="Calibri"/>
-          <w:sz w:val="22"/>
-        </w:rPr>
-        <w:t>odel</w:t>
-      </w:r>
-      <w:r>
-        <w:rPr>
-          <w:rFonts w:ascii="Calibri" w:hAnsi="Calibri" w:cs="Calibri"/>
-          <w:sz w:val="22"/>
-        </w:rPr>
-        <w:t>.e</w:t>
-      </w:r>
-      <w:r>
-        <w:rPr>
-          <w:rFonts w:ascii="Calibri" w:hAnsi="Calibri" w:cs="Calibri"/>
-          <w:sz w:val="22"/>
-        </w:rPr>
-        <w:t>arth</w:t>
-      </w:r>
-      <w:proofErr w:type="gramEnd"/>
-      <w:r>
-        <w:rPr>
-          <w:rFonts w:ascii="Calibri" w:hAnsi="Calibri" w:cs="Calibri"/>
-          <w:sz w:val="22"/>
-        </w:rPr>
-        <w:t xml:space="preserve"> </w:t>
-      </w:r>
-      <w:r>
-        <w:rPr>
-          <w:rFonts w:ascii="Calibri" w:hAnsi="Calibri" w:cs="Calibri"/>
-          <w:sz w:val="22"/>
-        </w:rPr>
-        <w:t>w</w:t>
-      </w:r>
-      <w:r>
-        <w:rPr>
-          <w:rFonts w:ascii="Calibri" w:hAnsi="Calibri" w:cs="Calibri"/>
-          <w:sz w:val="22"/>
-        </w:rPr>
-        <w:t>ebsite</w:t>
-      </w:r>
-      <w:r>
-        <w:rPr>
-          <w:rFonts w:ascii="Calibri" w:hAnsi="Calibri" w:cs="Calibri"/>
-          <w:sz w:val="22"/>
-        </w:rPr>
-        <w:t xml:space="preserve"> </w:t>
-      </w:r>
-      <w:r>
-        <w:rPr>
-          <w:rFonts w:ascii="Calibri" w:hAnsi="Calibri" w:cs="Calibri"/>
-          <w:sz w:val="22"/>
-        </w:rPr>
-        <w:t xml:space="preserve">is an open source </w:t>
-      </w:r>
-      <w:r>
-        <w:rPr>
-          <w:rFonts w:ascii="Calibri" w:hAnsi="Calibri" w:cs="Calibri"/>
-          <w:sz w:val="22"/>
-        </w:rPr>
-        <w:t>framework</w:t>
-      </w:r>
-      <w:r>
-        <w:rPr>
-          <w:rFonts w:ascii="Calibri" w:hAnsi="Calibri" w:cs="Calibri"/>
-          <w:sz w:val="22"/>
-        </w:rPr>
-        <w:t xml:space="preserve"> by</w:t>
-      </w:r>
-      <w:r>
-        <w:rPr>
-          <w:rFonts w:ascii="Calibri" w:hAnsi="Calibri" w:cs="Calibri"/>
-          <w:sz w:val="22"/>
-        </w:rPr>
-        <w:t xml:space="preserve"> </w:t>
-      </w:r>
-      <w:r>
-        <w:rPr>
-          <w:rFonts w:ascii="Calibri" w:hAnsi="Calibri" w:cs="Calibri"/>
-          <w:sz w:val="22"/>
-        </w:rPr>
-        <w:t>DemocracyLab</w:t>
-      </w:r>
-      <w:r>
-        <w:rPr>
-          <w:rFonts w:ascii="Calibri" w:hAnsi="Calibri" w:cs="Calibri"/>
-          <w:sz w:val="22"/>
-        </w:rPr>
-        <w:t xml:space="preserve"> </w:t>
-      </w:r>
-      <w:r>
-        <w:rPr>
-          <w:rFonts w:ascii="Calibri" w:hAnsi="Calibri" w:cs="Calibri"/>
-          <w:sz w:val="22"/>
-        </w:rPr>
-        <w:t xml:space="preserve">volunteers </w:t>
-      </w:r>
-      <w:r>
-        <w:rPr>
-          <w:rFonts w:ascii="Calibri" w:hAnsi="Calibri" w:cs="Calibri"/>
-          <w:sz w:val="22"/>
-        </w:rPr>
-        <w:t xml:space="preserve">coordinated by </w:t>
-      </w:r>
-      <w:r>
-        <w:rPr>
-          <w:rFonts w:ascii="Calibri" w:hAnsi="Calibri" w:cs="Calibri"/>
-          <w:sz w:val="22"/>
-        </w:rPr>
-        <w:br/>
-      </w:r>
-      <w:r>
-        <w:rPr>
-          <w:rFonts w:ascii="Calibri" w:hAnsi="Calibri" w:cs="Calibri"/>
-          <w:sz w:val="22"/>
-        </w:rPr>
-        <w:t>Loren Kevin Heyns</w:t>
-      </w:r>
-      <w:r>
-        <w:rPr>
-          <w:rFonts w:ascii="Calibri" w:hAnsi="Calibri" w:cs="Calibri"/>
-          <w:sz w:val="22"/>
-        </w:rPr>
-        <w:t>.</w:t>
-      </w:r>
-      <w:r>
-        <w:rPr>
-          <w:rFonts w:ascii="Calibri" w:hAnsi="Calibri" w:cs="Calibri"/>
-          <w:sz w:val="22"/>
-        </w:rPr>
-        <w:t xml:space="preserve"> The </w:t>
-      </w:r>
-      <w:proofErr w:type="gramStart"/>
-      <w:r>
-        <w:rPr>
-          <w:rFonts w:ascii="Calibri" w:hAnsi="Calibri" w:cs="Calibri"/>
-          <w:sz w:val="22"/>
-        </w:rPr>
-        <w:t>model.earth</w:t>
-      </w:r>
-      <w:proofErr w:type="gramEnd"/>
-      <w:r>
-        <w:rPr>
-          <w:rFonts w:ascii="Calibri" w:hAnsi="Calibri" w:cs="Calibri"/>
-          <w:sz w:val="22"/>
-        </w:rPr>
-        <w:t xml:space="preserve"> website</w:t>
-      </w:r>
-      <w:r>
-        <w:rPr>
-          <w:rFonts w:ascii="Calibri" w:hAnsi="Calibri" w:cs="Calibri"/>
-          <w:sz w:val="22"/>
-        </w:rPr>
-        <w:t xml:space="preserve"> </w:t>
-      </w:r>
-      <w:r>
-        <w:rPr>
-          <w:rFonts w:ascii="Calibri" w:hAnsi="Calibri" w:cs="Calibri"/>
-          <w:sz w:val="22"/>
-        </w:rPr>
-        <w:t xml:space="preserve">provides </w:t>
-      </w:r>
-      <w:r>
-        <w:rPr>
-          <w:rFonts w:ascii="Calibri" w:hAnsi="Calibri" w:cs="Calibri"/>
-          <w:sz w:val="22"/>
-        </w:rPr>
-        <w:t xml:space="preserve">data visualization using Exiobase International Trade Flow data, </w:t>
-      </w:r>
-      <w:r>
-        <w:rPr>
-          <w:rFonts w:ascii="Calibri" w:hAnsi="Calibri" w:cs="Calibri"/>
-          <w:sz w:val="22"/>
-        </w:rPr>
-        <w:t xml:space="preserve">US Environmentally-Extended Input-Output (USEEIO) data, </w:t>
-      </w:r>
-      <w:r>
-        <w:rPr>
-          <w:rFonts w:ascii="Calibri" w:hAnsi="Calibri" w:cs="Calibri"/>
-          <w:sz w:val="22"/>
-        </w:rPr>
-        <w:t xml:space="preserve">BuildingTransparency.org product data, </w:t>
-      </w:r>
-      <w:r>
-        <w:rPr>
-          <w:rFonts w:ascii="Calibri" w:hAnsi="Calibri" w:cs="Calibri"/>
-          <w:sz w:val="22"/>
-        </w:rPr>
-        <w:t xml:space="preserve">and </w:t>
-      </w:r>
-      <w:r>
-        <w:rPr>
-          <w:rFonts w:ascii="Calibri" w:hAnsi="Calibri" w:cs="Calibri"/>
-          <w:sz w:val="22"/>
-        </w:rPr>
-        <w:br/>
-      </w:r>
-      <w:r>
-        <w:rPr>
-          <w:rFonts w:ascii="Calibri" w:hAnsi="Calibri" w:cs="Calibri"/>
-          <w:sz w:val="22"/>
-        </w:rPr>
-        <w:t>Google DataCommons</w:t>
-      </w:r>
-      <w:r>
-        <w:rPr>
-          <w:rFonts w:ascii="Calibri" w:hAnsi="Calibri" w:cs="Calibri"/>
-          <w:sz w:val="22"/>
-        </w:rPr>
-        <w:t>.org</w:t>
-      </w:r>
-      <w:r>
-        <w:rPr>
-          <w:rFonts w:ascii="Calibri" w:hAnsi="Calibri" w:cs="Calibri"/>
-          <w:sz w:val="22"/>
-        </w:rPr>
-        <w:t xml:space="preserve"> </w:t>
-      </w:r>
-      <w:r>
-        <w:rPr>
-          <w:rFonts w:ascii="Calibri" w:hAnsi="Calibri" w:cs="Calibri"/>
-          <w:sz w:val="22"/>
-        </w:rPr>
-        <w:t xml:space="preserve">UN </w:t>
-      </w:r>
-      <w:r>
-        <w:rPr>
-          <w:rFonts w:ascii="Calibri" w:hAnsi="Calibri" w:cs="Calibri"/>
-          <w:sz w:val="22"/>
-        </w:rPr>
-        <w:t xml:space="preserve">Goal </w:t>
-      </w:r>
-      <w:r>
-        <w:rPr>
-          <w:rFonts w:ascii="Calibri" w:hAnsi="Calibri" w:cs="Calibri"/>
-          <w:sz w:val="22"/>
-        </w:rPr>
-        <w:t>t</w:t>
-      </w:r>
-      <w:r>
-        <w:rPr>
-          <w:rFonts w:ascii="Calibri" w:hAnsi="Calibri" w:cs="Calibri"/>
-          <w:sz w:val="22"/>
-        </w:rPr>
-        <w:t>imeline</w:t>
-      </w:r>
-      <w:r>
-        <w:rPr>
-          <w:rFonts w:ascii="Calibri" w:hAnsi="Calibri" w:cs="Calibri"/>
-          <w:sz w:val="22"/>
-        </w:rPr>
-        <w:t xml:space="preserve"> data</w:t>
-      </w:r>
-      <w:r>
-        <w:rPr>
-          <w:rFonts w:ascii="Calibri" w:hAnsi="Calibri" w:cs="Calibri"/>
-          <w:sz w:val="22"/>
-        </w:rPr>
-        <w:t>.</w:t>
-      </w:r>
-      <w:r>
-        <w:rPr>
-          <w:rFonts w:ascii="Calibri" w:hAnsi="Calibri" w:cs="Calibri"/>
-          <w:sz w:val="22"/>
-        </w:rPr>
-        <w:t xml:space="preserve"> Components are designed for reuse in any interested website.</w:t>
-      </w:r>
-    </w:p>
-    <w:p>
-      <w:pPr>
-        <w:rPr>
-          <w:rFonts w:ascii="Calibri" w:hAnsi="Calibri" w:cs="Calibri"/>
-          <w:sz w:val="22"/>
-        </w:rPr>
-      </w:pPr>
-    </w:p>
-    <w:p>
-      <w:pPr>
-        <w:rPr>
-          <w:rFonts w:ascii="Calibri" w:hAnsi="Calibri" w:cs="Calibri"/>
-          <w:sz w:val="22"/>
-        </w:rPr>
-      </w:pPr>
-      <w:r>
-        <w:rPr>
-          <w:rFonts w:ascii="Calibri" w:hAnsi="Calibri" w:cs="Calibri"/>
-          <w:sz w:val="22"/>
-        </w:rPr>
-        <w:t xml:space="preserve">Individual: </w:t>
-      </w:r>
-      <w:r>
-        <w:rPr>
           <w:rFonts w:ascii="Calibri" w:eastAsia="Calibri" w:hAnsi="Calibri" w:cs="Calibri"/>
           <w:sz w:val="22"/>
           <w:szCs w:val="22"/>
         </w:rPr>
-        <w:t>#name#</w:t>
-      </w:r>
-    </w:p>
-    <w:p>
-      <w:pPr>
-        <w:rPr>
-          <w:rFonts w:ascii="Calibri" w:hAnsi="Calibri" w:cs="Calibri"/>
-          <w:sz w:val="22"/>
-        </w:rPr>
-      </w:pPr>
-      <w:r>
-        <w:rPr>
-          <w:rFonts w:ascii="Calibri" w:hAnsi="Calibri" w:cs="Calibri"/>
-          <w:sz w:val="22"/>
-        </w:rPr>
-        <w:t>Individual Email:</w:t>
+        <w:t>#email#</w:t>
+      </w:r>
+    </w:p>
+    <w:p>
+      <w:pPr>
+        <w:rPr>
+          <w:rFonts w:ascii="Calibri" w:hAnsi="Calibri" w:cs="Calibri"/>
+          <w:sz w:val="22"/>
+        </w:rPr>
+      </w:pPr>
+      <w:r>
+        <w:rPr>
+          <w:rFonts w:ascii="Calibri" w:hAnsi="Calibri" w:cs="Calibri"/>
+          <w:sz w:val="22"/>
+        </w:rPr>
+        <w:t>Individual Phone:</w:t>
       </w:r>
       <w:r>
         <w:rPr>
@@ -827,22 +977,22 @@
           <w:sz w:val="22"/>
           <w:szCs w:val="22"/>
         </w:rPr>
-        <w:t>#email#</w:t>
-      </w:r>
-    </w:p>
-    <w:p>
-      <w:pPr>
-        <w:rPr>
-          <w:rFonts w:ascii="Calibri" w:hAnsi="Calibri" w:cs="Calibri"/>
-          <w:sz w:val="22"/>
-        </w:rPr>
-      </w:pPr>
-      <w:r>
-        <w:rPr>
-          <w:rFonts w:ascii="Calibri" w:hAnsi="Calibri" w:cs="Calibri"/>
-          <w:sz w:val="22"/>
-        </w:rPr>
-        <w:t>Individual Phone:</w:t>
+        <w:t>#phone#</w:t>
+      </w:r>
+    </w:p>
+    <w:p>
+      <w:pPr>
+        <w:rPr>
+          <w:rFonts w:ascii="Calibri" w:hAnsi="Calibri" w:cs="Calibri"/>
+          <w:sz w:val="22"/>
+        </w:rPr>
+      </w:pPr>
+      <w:r>
+        <w:rPr>
+          <w:rFonts w:ascii="Calibri" w:hAnsi="Calibri" w:cs="Calibri"/>
+          <w:sz w:val="22"/>
+        </w:rPr>
+        <w:t>Individual GitHub Account:</w:t>
       </w:r>
       <w:r>
         <w:rPr>
@@ -859,22 +1009,22 @@
           <w:sz w:val="22"/>
           <w:szCs w:val="22"/>
         </w:rPr>
-        <w:t>#phone#</w:t>
-      </w:r>
-    </w:p>
-    <w:p>
-      <w:pPr>
-        <w:rPr>
-          <w:rFonts w:ascii="Calibri" w:hAnsi="Calibri" w:cs="Calibri"/>
-          <w:sz w:val="22"/>
-        </w:rPr>
-      </w:pPr>
-      <w:r>
-        <w:rPr>
-          <w:rFonts w:ascii="Calibri" w:hAnsi="Calibri" w:cs="Calibri"/>
-          <w:sz w:val="22"/>
-        </w:rPr>
-        <w:t>Individual GitHub Account:</w:t>
+        <w:t>#github#</w:t>
+      </w:r>
+    </w:p>
+    <w:p>
+      <w:pPr>
+        <w:rPr>
+          <w:rFonts w:ascii="Calibri" w:hAnsi="Calibri" w:cs="Calibri"/>
+          <w:sz w:val="22"/>
+        </w:rPr>
+      </w:pPr>
+      <w:r>
+        <w:rPr>
+          <w:rFonts w:ascii="Calibri" w:hAnsi="Calibri" w:cs="Calibri"/>
+          <w:sz w:val="22"/>
+        </w:rPr>
+        <w:t>Degree:</w:t>
       </w:r>
       <w:r>
         <w:rPr>
@@ -891,22 +1041,22 @@
           <w:sz w:val="22"/>
           <w:szCs w:val="22"/>
         </w:rPr>
-        <w:t>#github#</w:t>
-      </w:r>
-    </w:p>
-    <w:p>
-      <w:pPr>
-        <w:rPr>
-          <w:rFonts w:ascii="Calibri" w:hAnsi="Calibri" w:cs="Calibri"/>
-          <w:sz w:val="22"/>
-        </w:rPr>
-      </w:pPr>
-      <w:r>
-        <w:rPr>
-          <w:rFonts w:ascii="Calibri" w:hAnsi="Calibri" w:cs="Calibri"/>
-          <w:sz w:val="22"/>
-        </w:rPr>
-        <w:t>Degree:</w:t>
+        <w:t>#schoolDegree#</w:t>
+      </w:r>
+      <w:r>
+        <w:rPr>
+          <w:rFonts w:ascii="Calibri" w:eastAsia="Calibri" w:hAnsi="Calibri" w:cs="Calibri"/>
+          <w:sz w:val="22"/>
+          <w:szCs w:val="22"/>
+        </w:rPr>
+        <w:br/>
+      </w:r>
+      <w:r>
+        <w:rPr>
+          <w:rFonts w:ascii="Calibri" w:hAnsi="Calibri" w:cs="Calibri"/>
+          <w:sz w:val="22"/>
+        </w:rPr>
+        <w:t>OPT University Department:</w:t>
       </w:r>
       <w:r>
         <w:rPr>
@@ -923,7 +1073,7 @@
           <w:sz w:val="22"/>
           <w:szCs w:val="22"/>
         </w:rPr>
-        <w:t>#schoolDegree#</w:t>
+        <w:t>#optDepartment#</w:t>
       </w:r>
       <w:r>
         <w:rPr>
@@ -938,7 +1088,28 @@
           <w:rFonts w:ascii="Calibri" w:hAnsi="Calibri" w:cs="Calibri"/>
           <w:sz w:val="22"/>
         </w:rPr>
-        <w:t>OPT University Department:</w:t>
+        <w:t xml:space="preserve">OPT University Department </w:t>
+      </w:r>
+      <w:r>
+        <w:rPr>
+          <w:rFonts w:ascii="Calibri" w:hAnsi="Calibri" w:cs="Calibri"/>
+          <w:sz w:val="22"/>
+        </w:rPr>
+        <w:t xml:space="preserve">Email and/or </w:t>
+      </w:r>
+      <w:r>
+        <w:rPr>
+          <w:rFonts w:ascii="Calibri" w:hAnsi="Calibri" w:cs="Calibri"/>
+          <w:sz w:val="22"/>
+        </w:rPr>
+        <w:t>Phone</w:t>
+      </w:r>
+      <w:r>
+        <w:rPr>
+          <w:rFonts w:ascii="Calibri" w:hAnsi="Calibri" w:cs="Calibri"/>
+          <w:sz w:val="22"/>
+        </w:rPr>
+        <w:t>:</w:t>
       </w:r>
       <w:r>
         <w:rPr>
@@ -955,43 +1126,30 @@
           <w:sz w:val="22"/>
           <w:szCs w:val="22"/>
         </w:rPr>
-        <w:t>#optDepartment#</w:t>
-      </w:r>
-      <w:r>
-        <w:rPr>
-          <w:rFonts w:ascii="Calibri" w:eastAsia="Calibri" w:hAnsi="Calibri" w:cs="Calibri"/>
-          <w:sz w:val="22"/>
-          <w:szCs w:val="22"/>
-        </w:rPr>
-        <w:br/>
-      </w:r>
-      <w:r>
-        <w:rPr>
-          <w:rFonts w:ascii="Calibri" w:hAnsi="Calibri" w:cs="Calibri"/>
-          <w:sz w:val="22"/>
-        </w:rPr>
-        <w:t xml:space="preserve">OPT University Department </w:t>
-      </w:r>
-      <w:r>
-        <w:rPr>
-          <w:rFonts w:ascii="Calibri" w:hAnsi="Calibri" w:cs="Calibri"/>
-          <w:sz w:val="22"/>
-        </w:rPr>
-        <w:t xml:space="preserve">Email and/or </w:t>
-      </w:r>
-      <w:r>
-        <w:rPr>
-          <w:rFonts w:ascii="Calibri" w:hAnsi="Calibri" w:cs="Calibri"/>
-          <w:sz w:val="22"/>
-        </w:rPr>
-        <w:t>Phone</w:t>
-      </w:r>
-      <w:r>
-        <w:rPr>
-          <w:rFonts w:ascii="Calibri" w:hAnsi="Calibri" w:cs="Calibri"/>
-          <w:sz w:val="22"/>
-        </w:rPr>
-        <w:t>:</w:t>
+        <w:t>#optContact#</w:t>
+      </w:r>
+    </w:p>
+    <w:p>
+      <w:pPr>
+        <w:rPr>
+          <w:rFonts w:ascii="Calibri" w:hAnsi="Calibri" w:cs="Calibri"/>
+          <w:sz w:val="22"/>
+        </w:rPr>
+      </w:pPr>
+    </w:p>
+    <w:p>
+      <w:pPr>
+        <w:rPr>
+          <w:rFonts w:ascii="Calibri" w:hAnsi="Calibri" w:cs="Calibri"/>
+          <w:sz w:val="22"/>
+        </w:rPr>
+      </w:pPr>
+      <w:r>
+        <w:rPr>
+          <w:rFonts w:ascii="Calibri" w:hAnsi="Calibri" w:cs="Calibri"/>
+          <w:sz w:val="22"/>
+        </w:rPr>
+        <w:t xml:space="preserve">Job Title: </w:t>
       </w:r>
       <w:r>
         <w:rPr>
@@ -1000,48 +1158,136 @@
           <w:bCs/>
           <w:sz w:val="22"/>
         </w:rPr>
+        <w:t>#jobTitle#</w:t>
+      </w:r>
+    </w:p>
+    <w:p>
+      <w:pPr>
+        <w:rPr>
+          <w:rFonts w:ascii="Calibri" w:hAnsi="Calibri" w:cs="Calibri"/>
+          <w:sz w:val="22"/>
+        </w:rPr>
+      </w:pPr>
+      <w:r>
+        <w:rPr>
+          <w:rFonts w:ascii="Calibri" w:hAnsi="Calibri" w:cs="Calibri"/>
+          <w:sz w:val="22"/>
+        </w:rPr>
+        <w:t xml:space="preserve">Job Description: Data Prep and Web Visualization </w:t>
+      </w:r>
+    </w:p>
+    <w:p>
+      <w:pPr>
+        <w:rPr>
+          <w:rFonts w:ascii="Calibri" w:hAnsi="Calibri" w:cs="Calibri"/>
+          <w:sz w:val="22"/>
+        </w:rPr>
+      </w:pPr>
+      <w:r>
+        <w:rPr>
+          <w:rFonts w:ascii="Calibri" w:hAnsi="Calibri" w:cs="Calibri"/>
+          <w:sz w:val="22"/>
+        </w:rPr>
+        <w:t xml:space="preserve">Working hours: </w:t>
+      </w:r>
+      <w:r>
+        <w:rPr>
+          <w:rFonts w:ascii="Calibri" w:hAnsi="Calibri" w:cs="Calibri"/>
+          <w:sz w:val="22"/>
+        </w:rPr>
+        <w:t>#workingHours#</w:t>
+      </w:r>
+      <w:r>
+        <w:rPr>
+          <w:rFonts w:ascii="Calibri" w:hAnsi="Calibri" w:cs="Calibri"/>
+          <w:sz w:val="22"/>
+        </w:rPr>
+        <w:t xml:space="preserve"> hours per week</w:t>
+      </w:r>
+      <w:r>
+        <w:rPr>
+          <w:rFonts w:ascii="Calibri" w:hAnsi="Calibri" w:cs="Calibri"/>
+          <w:sz w:val="22"/>
+        </w:rPr>
+        <w:t xml:space="preserve"> unpaid</w:t>
+      </w:r>
+      <w:r>
+        <w:rPr>
+          <w:rFonts w:ascii="Calibri" w:hAnsi="Calibri" w:cs="Calibri"/>
+          <w:sz w:val="22"/>
+        </w:rPr>
         <w:t xml:space="preserve"> </w:t>
       </w:r>
       <w:r>
         <w:rPr>
+          <w:rFonts w:ascii="Calibri" w:hAnsi="Calibri" w:cs="Calibri"/>
+          <w:sz w:val="22"/>
+        </w:rPr>
+        <w:t>volunteer</w:t>
+      </w:r>
+      <w:r>
+        <w:rPr>
+          <w:rFonts w:ascii="Calibri" w:hAnsi="Calibri" w:cs="Calibri"/>
+          <w:sz w:val="22"/>
+        </w:rPr>
+        <w:t xml:space="preserve"> position</w:t>
+      </w:r>
+    </w:p>
+    <w:p>
+      <w:pPr>
+        <w:rPr>
+          <w:rFonts w:ascii="Calibri" w:hAnsi="Calibri" w:cs="Calibri"/>
+          <w:sz w:val="22"/>
+        </w:rPr>
+      </w:pPr>
+      <w:r>
+        <w:rPr>
+          <w:rFonts w:ascii="Calibri" w:hAnsi="Calibri" w:cs="Calibri"/>
+          <w:sz w:val="22"/>
+        </w:rPr>
+        <w:t xml:space="preserve">Starting date: </w:t>
+      </w:r>
+      <w:r>
+        <w:rPr>
           <w:rFonts w:ascii="Calibri" w:eastAsia="Calibri" w:hAnsi="Calibri" w:cs="Calibri"/>
           <w:sz w:val="22"/>
           <w:szCs w:val="22"/>
         </w:rPr>
-        <w:t>#optContact#</w:t>
-      </w:r>
-    </w:p>
-    <w:p>
-      <w:pPr>
-        <w:rPr>
-          <w:rFonts w:ascii="Calibri" w:hAnsi="Calibri" w:cs="Calibri"/>
-          <w:sz w:val="22"/>
-        </w:rPr>
-      </w:pPr>
-    </w:p>
-    <w:p>
-      <w:pPr>
-        <w:rPr>
-          <w:rFonts w:ascii="Calibri" w:hAnsi="Calibri" w:cs="Calibri"/>
-          <w:sz w:val="22"/>
-        </w:rPr>
-      </w:pPr>
-      <w:r>
-        <w:rPr>
-          <w:rFonts w:ascii="Calibri" w:hAnsi="Calibri" w:cs="Calibri"/>
-          <w:sz w:val="22"/>
-        </w:rPr>
-        <w:t xml:space="preserve">Job Title: </w:t>
-      </w:r>
-      <w:r>
+        <w:t>#startDate#</w:t>
+      </w:r>
+    </w:p>
+    <w:p>
+      <w:pPr>
+        <w:rPr>
+          <w:rFonts w:ascii="Calibri" w:hAnsi="Calibri" w:cs="Calibri"/>
+          <w:sz w:val="22"/>
+        </w:rPr>
+      </w:pPr>
+      <w:r>
+        <w:rPr>
+          <w:rFonts w:ascii="Calibri" w:hAnsi="Calibri" w:cs="Calibri"/>
+          <w:sz w:val="22"/>
+        </w:rPr>
+        <w:t>Location: Remote, Google Meetups</w:t>
+      </w:r>
+    </w:p>
+    <w:p>
+      <w:pPr>
+        <w:rPr>
+          <w:rFonts w:ascii="Calibri" w:hAnsi="Calibri" w:cs="Calibri"/>
+          <w:sz w:val="22"/>
+        </w:rPr>
+      </w:pPr>
+    </w:p>
+    <w:p>
+      <w:pPr>
         <w:rPr>
           <w:rFonts w:ascii="Calibri" w:hAnsi="Calibri" w:cs="Calibri"/>
           <w:b/>
           <w:bCs/>
           <w:sz w:val="22"/>
         </w:rPr>
-        <w:t>Data Scientist</w:t>
-      </w:r>
+      </w:pPr>
       <w:r>
         <w:rPr>
           <w:rFonts w:ascii="Calibri" w:hAnsi="Calibri" w:cs="Calibri"/>
@@ -1049,7 +1295,7 @@
           <w:bCs/>
           <w:sz w:val="22"/>
         </w:rPr>
-        <w:t xml:space="preserve"> / </w:t>
+        <w:t>Project</w:t>
       </w:r>
       <w:r>
         <w:rPr>
@@ -1058,67 +1304,29 @@
           <w:bCs/>
           <w:sz w:val="22"/>
         </w:rPr>
-        <w:t>Full Stack</w:t>
-      </w:r>
-      <w:r>
-        <w:rPr>
-          <w:rFonts w:ascii="Calibri" w:hAnsi="Calibri" w:cs="Calibri"/>
-          <w:b/>
-          <w:bCs/>
-          <w:sz w:val="22"/>
-        </w:rPr>
-        <w:t xml:space="preserve"> Developer</w:t>
-      </w:r>
-    </w:p>
-    <w:p>
-      <w:pPr>
-        <w:rPr>
-          <w:rFonts w:ascii="Calibri" w:hAnsi="Calibri" w:cs="Calibri"/>
-          <w:sz w:val="22"/>
-        </w:rPr>
-      </w:pPr>
-      <w:r>
-        <w:rPr>
-          <w:rFonts w:ascii="Calibri" w:hAnsi="Calibri" w:cs="Calibri"/>
-          <w:sz w:val="22"/>
-        </w:rPr>
-        <w:t xml:space="preserve">Job Description: Data Prep and Web Visualization </w:t>
-      </w:r>
-    </w:p>
-    <w:p>
-      <w:pPr>
-        <w:rPr>
-          <w:rFonts w:ascii="Calibri" w:hAnsi="Calibri" w:cs="Calibri"/>
-          <w:sz w:val="22"/>
-        </w:rPr>
-      </w:pPr>
-      <w:r>
-        <w:rPr>
-          <w:rFonts w:ascii="Calibri" w:hAnsi="Calibri" w:cs="Calibri"/>
-          <w:sz w:val="22"/>
-        </w:rPr>
-        <w:t xml:space="preserve">Working hours: </w:t>
-      </w:r>
-      <w:r>
-        <w:rPr>
-          <w:rFonts w:ascii="Calibri" w:hAnsi="Calibri" w:cs="Calibri"/>
-          <w:sz w:val="22"/>
-        </w:rPr>
-        <w:t>#workingHours#</w:t>
-      </w:r>
-      <w:r>
-        <w:rPr>
-          <w:rFonts w:ascii="Calibri" w:hAnsi="Calibri" w:cs="Calibri"/>
-          <w:sz w:val="22"/>
-        </w:rPr>
-        <w:t xml:space="preserve"> hours per week</w:t>
-      </w:r>
-      <w:r>
-        <w:rPr>
-          <w:rFonts w:ascii="Calibri" w:hAnsi="Calibri" w:cs="Calibri"/>
-          <w:sz w:val="22"/>
-        </w:rPr>
-        <w:t xml:space="preserve"> unpaid</w:t>
+        <w:t xml:space="preserve"> Description</w:t>
+      </w:r>
+    </w:p>
+    <w:p>
+      <w:pPr>
+        <w:rPr>
+          <w:rFonts w:ascii="Calibri" w:hAnsi="Calibri" w:cs="Calibri"/>
+          <w:sz w:val="22"/>
+        </w:rPr>
+      </w:pPr>
+      <w:r>
+        <w:rPr>
+          <w:rFonts w:ascii="Calibri" w:hAnsi="Calibri" w:cs="Calibri"/>
+          <w:sz w:val="22"/>
+        </w:rPr>
+        <w:t>Frontend</w:t>
+      </w:r>
+      <w:r>
+        <w:rPr>
+          <w:rFonts w:ascii="Calibri" w:hAnsi="Calibri" w:cs="Calibri"/>
+          <w:sz w:val="22"/>
+        </w:rPr>
+        <w:t xml:space="preserve"> to</w:t>
       </w:r>
       <w:r>
         <w:rPr>
@@ -1132,110 +1340,21 @@
           <w:rFonts w:ascii="Calibri" w:hAnsi="Calibri" w:cs="Calibri"/>
           <w:sz w:val="22"/>
         </w:rPr>
-        <w:t>volunteer</w:t>
-      </w:r>
-      <w:r>
-        <w:rPr>
-          <w:rFonts w:ascii="Calibri" w:hAnsi="Calibri" w:cs="Calibri"/>
-          <w:sz w:val="22"/>
-        </w:rPr>
-        <w:t xml:space="preserve"> position</w:t>
-      </w:r>
-    </w:p>
-    <w:p>
-      <w:pPr>
-        <w:rPr>
-          <w:rFonts w:ascii="Calibri" w:hAnsi="Calibri" w:cs="Calibri"/>
-          <w:sz w:val="22"/>
-        </w:rPr>
-      </w:pPr>
-      <w:r>
-        <w:rPr>
-          <w:rFonts w:ascii="Calibri" w:hAnsi="Calibri" w:cs="Calibri"/>
-          <w:sz w:val="22"/>
-        </w:rPr>
-        <w:t xml:space="preserve">Starting date: </w:t>
-      </w:r>
-      <w:r>
-        <w:rPr>
-          <w:rFonts w:ascii="Calibri" w:eastAsia="Calibri" w:hAnsi="Calibri" w:cs="Calibri"/>
-          <w:sz w:val="22"/>
-          <w:szCs w:val="22"/>
-        </w:rPr>
-        <w:t>#startDate#</w:t>
-      </w:r>
-    </w:p>
-    <w:p>
-      <w:pPr>
-        <w:rPr>
-          <w:rFonts w:ascii="Calibri" w:hAnsi="Calibri" w:cs="Calibri"/>
-          <w:sz w:val="22"/>
-        </w:rPr>
-      </w:pPr>
-      <w:r>
-        <w:rPr>
-          <w:rFonts w:ascii="Calibri" w:hAnsi="Calibri" w:cs="Calibri"/>
-          <w:sz w:val="22"/>
-        </w:rPr>
-        <w:t>Location: Remote, Google Meetups</w:t>
-      </w:r>
-    </w:p>
-    <w:p>
-      <w:pPr>
-        <w:rPr>
-          <w:rFonts w:ascii="Calibri" w:hAnsi="Calibri" w:cs="Calibri"/>
-          <w:sz w:val="22"/>
-        </w:rPr>
-      </w:pPr>
-    </w:p>
-    <w:p>
-      <w:pPr>
-        <w:rPr>
-          <w:rFonts w:ascii="Calibri" w:hAnsi="Calibri" w:cs="Calibri"/>
-          <w:b/>
-          <w:bCs/>
-          <w:sz w:val="22"/>
-        </w:rPr>
-      </w:pPr>
-      <w:r>
-        <w:rPr>
-          <w:rFonts w:ascii="Calibri" w:hAnsi="Calibri" w:cs="Calibri"/>
-          <w:b/>
-          <w:bCs/>
-          <w:sz w:val="22"/>
-        </w:rPr>
-        <w:t>Project</w:t>
-      </w:r>
-      <w:r>
-        <w:rPr>
-          <w:rFonts w:ascii="Calibri" w:hAnsi="Calibri" w:cs="Calibri"/>
-          <w:b/>
-          <w:bCs/>
-          <w:sz w:val="22"/>
-        </w:rPr>
-        <w:t xml:space="preserve"> Description</w:t>
-      </w:r>
-    </w:p>
-    <w:p>
-      <w:pPr>
-        <w:rPr>
-          <w:rFonts w:ascii="Calibri" w:hAnsi="Calibri" w:cs="Calibri"/>
-          <w:sz w:val="22"/>
-        </w:rPr>
-      </w:pPr>
-      <w:r>
-        <w:rPr>
-          <w:rFonts w:ascii="Calibri" w:hAnsi="Calibri" w:cs="Calibri"/>
-          <w:sz w:val="22"/>
-        </w:rPr>
-        <w:t>Multistate frontend to US EPA Sustainable Material Management (SMM)</w:t>
-      </w:r>
-      <w:r>
-        <w:rPr>
-          <w:rFonts w:ascii="Calibri" w:hAnsi="Calibri" w:cs="Calibri"/>
-          <w:sz w:val="22"/>
-        </w:rPr>
-        <w:t>, Exiobase</w:t>
+        <w:t>Google Data Commons</w:t>
+      </w:r>
+      <w:r>
+        <w:rPr>
+          <w:rFonts w:ascii="Calibri" w:hAnsi="Calibri" w:cs="Calibri"/>
+          <w:sz w:val="22"/>
+        </w:rPr>
+        <w:t xml:space="preserve">, </w:t>
+      </w:r>
+      <w:r>
+        <w:rPr>
+          <w:rFonts w:ascii="Calibri" w:hAnsi="Calibri" w:cs="Calibri"/>
+          <w:sz w:val="22"/>
+        </w:rPr>
+        <w:t>Exiobase</w:t>
       </w:r>
       <w:r>
         <w:rPr>
@@ -1256,37 +1375,128 @@
           <w:rFonts w:ascii="Calibri" w:hAnsi="Calibri" w:cs="Calibri"/>
           <w:sz w:val="22"/>
         </w:rPr>
-        <w:t xml:space="preserve"> Google Data Commons.</w:t>
-      </w:r>
-    </w:p>
-    <w:p>
-      <w:pPr>
-        <w:rPr>
-          <w:rFonts w:ascii="Calibri" w:hAnsi="Calibri" w:cs="Calibri"/>
-          <w:sz w:val="22"/>
-        </w:rPr>
-      </w:pPr>
-      <w:r>
-        <w:rPr>
-          <w:rFonts w:ascii="Calibri" w:hAnsi="Calibri" w:cs="Calibri"/>
-          <w:sz w:val="22"/>
-        </w:rPr>
-        <w:t xml:space="preserve">Data Pipeline using </w:t>
-      </w:r>
-      <w:r>
-        <w:rPr>
-          <w:rFonts w:ascii="Calibri" w:hAnsi="Calibri" w:cs="Calibri"/>
-          <w:sz w:val="22"/>
-        </w:rPr>
-        <w:t xml:space="preserve">SQL, </w:t>
-      </w:r>
-      <w:r>
-        <w:rPr>
-          <w:rFonts w:ascii="Calibri" w:hAnsi="Calibri" w:cs="Calibri"/>
-          <w:sz w:val="22"/>
-        </w:rPr>
-        <w:t xml:space="preserve">Python and JavaScript </w:t>
-      </w:r>
+        <w:t xml:space="preserve"> </w:t>
+      </w:r>
+      <w:r>
+        <w:rPr>
+          <w:rFonts w:ascii="Calibri" w:hAnsi="Calibri" w:cs="Calibri"/>
+          <w:sz w:val="22"/>
+        </w:rPr>
+        <w:t>CEDA (Comprehensive Environmental Data Archive)</w:t>
+      </w:r>
+      <w:r>
+        <w:rPr>
+          <w:rFonts w:ascii="Calibri" w:hAnsi="Calibri" w:cs="Calibri"/>
+          <w:sz w:val="22"/>
+        </w:rPr>
+        <w:t xml:space="preserve"> </w:t>
+      </w:r>
+      <w:r>
+        <w:rPr>
+          <w:rFonts w:ascii="Calibri" w:hAnsi="Calibri" w:cs="Calibri"/>
+          <w:sz w:val="22"/>
+        </w:rPr>
+        <w:br/>
+      </w:r>
+      <w:r>
+        <w:rPr>
+          <w:rFonts w:ascii="Calibri" w:hAnsi="Calibri" w:cs="Calibri"/>
+          <w:sz w:val="22"/>
+        </w:rPr>
+        <w:t xml:space="preserve">for </w:t>
+      </w:r>
+      <w:r>
+        <w:rPr>
+          <w:rFonts w:ascii="Calibri" w:hAnsi="Calibri" w:cs="Calibri"/>
+          <w:sz w:val="22"/>
+        </w:rPr>
+        <w:t>UN Sustainable Development</w:t>
+      </w:r>
+      <w:r>
+        <w:rPr>
+          <w:rFonts w:ascii="Calibri" w:hAnsi="Calibri" w:cs="Calibri"/>
+          <w:sz w:val="22"/>
+        </w:rPr>
+        <w:t xml:space="preserve"> timelines and forecasting</w:t>
+      </w:r>
+      <w:r>
+        <w:rPr>
+          <w:rFonts w:ascii="Calibri" w:hAnsi="Calibri" w:cs="Calibri"/>
+          <w:sz w:val="22"/>
+        </w:rPr>
+        <w:t>.</w:t>
+      </w:r>
+      <w:r>
+        <w:rPr>
+          <w:rFonts w:ascii="Calibri" w:hAnsi="Calibri" w:cs="Calibri"/>
+          <w:sz w:val="22"/>
+        </w:rPr>
+        <w:t xml:space="preserve"> </w:t>
+      </w:r>
+      <w:r>
+        <w:rPr>
+          <w:rFonts w:ascii="Calibri" w:hAnsi="Calibri" w:cs="Calibri"/>
+          <w:sz w:val="22"/>
+        </w:rPr>
+        <w:t xml:space="preserve">Data </w:t>
+      </w:r>
+      <w:r>
+        <w:rPr>
+          <w:rFonts w:ascii="Calibri" w:hAnsi="Calibri" w:cs="Calibri"/>
+          <w:sz w:val="22"/>
+        </w:rPr>
+        <w:t>p</w:t>
+      </w:r>
+      <w:r>
+        <w:rPr>
+          <w:rFonts w:ascii="Calibri" w:hAnsi="Calibri" w:cs="Calibri"/>
+          <w:sz w:val="22"/>
+        </w:rPr>
+        <w:t>ipeline</w:t>
+      </w:r>
+      <w:r>
+        <w:rPr>
+          <w:rFonts w:ascii="Calibri" w:hAnsi="Calibri" w:cs="Calibri"/>
+          <w:sz w:val="22"/>
+        </w:rPr>
+        <w:t>s</w:t>
+      </w:r>
+      <w:r>
+        <w:rPr>
+          <w:rFonts w:ascii="Calibri" w:hAnsi="Calibri" w:cs="Calibri"/>
+          <w:sz w:val="22"/>
+        </w:rPr>
+        <w:t xml:space="preserve"> using Python</w:t>
+      </w:r>
+      <w:r>
+        <w:rPr>
+          <w:rFonts w:ascii="Calibri" w:hAnsi="Calibri" w:cs="Calibri"/>
+          <w:sz w:val="22"/>
+        </w:rPr>
+        <w:t xml:space="preserve">, </w:t>
+      </w:r>
+      <w:r>
+        <w:rPr>
+          <w:rFonts w:ascii="Calibri" w:hAnsi="Calibri" w:cs="Calibri"/>
+          <w:sz w:val="22"/>
+        </w:rPr>
+        <w:t>SQL</w:t>
+      </w:r>
+      <w:r>
+        <w:rPr>
+          <w:rFonts w:ascii="Calibri" w:hAnsi="Calibri" w:cs="Calibri"/>
+          <w:sz w:val="22"/>
+        </w:rPr>
+        <w:t xml:space="preserve"> and JavaScript </w:t>
+      </w:r>
+    </w:p>
+    <w:p>
+      <w:pPr>
+        <w:rPr>
+          <w:rFonts w:ascii="Calibri" w:hAnsi="Calibri" w:cs="Calibri"/>
+          <w:sz w:val="22"/>
+        </w:rPr>
+      </w:pPr>
       <w:r>
         <w:rPr>
           <w:rFonts w:ascii="Calibri" w:hAnsi="Calibri" w:cs="Calibri"/>
@@ -1299,71 +1509,182 @@
           <w:rFonts w:ascii="Calibri" w:hAnsi="Calibri" w:cs="Calibri"/>
           <w:sz w:val="22"/>
         </w:rPr>
-        <w:t xml:space="preserve"> Census API Timelines, Machine Learning </w:t>
-      </w:r>
-      <w:r>
-        <w:rPr>
-          <w:rFonts w:ascii="Calibri" w:hAnsi="Calibri" w:cs="Calibri"/>
-          <w:sz w:val="22"/>
-        </w:rPr>
-        <w:t>and</w:t>
-      </w:r>
-      <w:r>
-        <w:rPr>
-          <w:rFonts w:ascii="Calibri" w:hAnsi="Calibri" w:cs="Calibri"/>
-          <w:sz w:val="22"/>
-        </w:rPr>
-        <w:t xml:space="preserve"> Open WebUI.</w:t>
-      </w:r>
-    </w:p>
-    <w:p>
-      <w:pPr>
-        <w:rPr>
-          <w:rFonts w:ascii="Calibri" w:hAnsi="Calibri" w:cs="Calibri"/>
-          <w:sz w:val="22"/>
-        </w:rPr>
-      </w:pPr>
-      <w:r>
-        <w:rPr>
-          <w:rFonts w:ascii="Calibri" w:hAnsi="Calibri" w:cs="Calibri"/>
-          <w:sz w:val="22"/>
-        </w:rPr>
-        <w:t xml:space="preserve">Working with UN Sustainable Development Goals, Observable </w:t>
-      </w:r>
-      <w:r>
-        <w:rPr>
-          <w:rFonts w:ascii="Calibri" w:hAnsi="Calibri" w:cs="Calibri"/>
-          <w:sz w:val="22"/>
-        </w:rPr>
-        <w:t xml:space="preserve">D3 </w:t>
-      </w:r>
-      <w:r>
-        <w:rPr>
-          <w:rFonts w:ascii="Calibri" w:hAnsi="Calibri" w:cs="Calibri"/>
-          <w:sz w:val="22"/>
-        </w:rPr>
-        <w:t>Framework, Supabase</w:t>
-      </w:r>
-      <w:r>
-        <w:rPr>
-          <w:rFonts w:ascii="Calibri" w:hAnsi="Calibri" w:cs="Calibri"/>
-          <w:sz w:val="22"/>
-        </w:rPr>
-        <w:t xml:space="preserve"> and</w:t>
-      </w:r>
-      <w:r>
-        <w:rPr>
-          <w:rFonts w:ascii="Calibri" w:hAnsi="Calibri" w:cs="Calibri"/>
-          <w:sz w:val="22"/>
-        </w:rPr>
-        <w:t xml:space="preserve"> DuckD</w:t>
-      </w:r>
-      <w:r>
-        <w:rPr>
-          <w:rFonts w:ascii="Calibri" w:hAnsi="Calibri" w:cs="Calibri"/>
-          <w:sz w:val="22"/>
-        </w:rPr>
-        <w:t>B</w:t>
+        <w:t xml:space="preserve"> Census API</w:t>
+      </w:r>
+      <w:r>
+        <w:rPr>
+          <w:rFonts w:ascii="Calibri" w:hAnsi="Calibri" w:cs="Calibri"/>
+          <w:sz w:val="22"/>
+        </w:rPr>
+        <w:t xml:space="preserve">s for </w:t>
+      </w:r>
+      <w:r>
+        <w:rPr>
+          <w:rFonts w:ascii="Calibri" w:hAnsi="Calibri" w:cs="Calibri"/>
+          <w:sz w:val="22"/>
+        </w:rPr>
+        <w:t xml:space="preserve">RealityStream </w:t>
+      </w:r>
+      <w:r>
+        <w:rPr>
+          <w:rFonts w:ascii="Calibri" w:hAnsi="Calibri" w:cs="Calibri"/>
+          <w:sz w:val="22"/>
+        </w:rPr>
+        <w:t>m</w:t>
+      </w:r>
+      <w:r>
+        <w:rPr>
+          <w:rFonts w:ascii="Calibri" w:hAnsi="Calibri" w:cs="Calibri"/>
+          <w:sz w:val="22"/>
+        </w:rPr>
+        <w:t xml:space="preserve">achine </w:t>
+      </w:r>
+      <w:r>
+        <w:rPr>
+          <w:rFonts w:ascii="Calibri" w:hAnsi="Calibri" w:cs="Calibri"/>
+          <w:sz w:val="22"/>
+        </w:rPr>
+        <w:t>l</w:t>
+      </w:r>
+      <w:r>
+        <w:rPr>
+          <w:rFonts w:ascii="Calibri" w:hAnsi="Calibri" w:cs="Calibri"/>
+          <w:sz w:val="22"/>
+        </w:rPr>
+        <w:t>earning</w:t>
+      </w:r>
+      <w:r>
+        <w:rPr>
+          <w:rFonts w:ascii="Calibri" w:hAnsi="Calibri" w:cs="Calibri"/>
+          <w:sz w:val="22"/>
+        </w:rPr>
+        <w:t xml:space="preserve"> forecasting models.</w:t>
+      </w:r>
+      <w:r>
+        <w:rPr>
+          <w:rFonts w:ascii="Calibri" w:hAnsi="Calibri" w:cs="Calibri"/>
+          <w:sz w:val="22"/>
+        </w:rPr>
+        <w:t xml:space="preserve"> </w:t>
+      </w:r>
+      <w:r>
+        <w:rPr>
+          <w:rFonts w:ascii="Calibri" w:hAnsi="Calibri" w:cs="Calibri"/>
+          <w:sz w:val="22"/>
+        </w:rPr>
+        <w:t xml:space="preserve">Frontend </w:t>
+      </w:r>
+      <w:r>
+        <w:rPr>
+          <w:rFonts w:ascii="Calibri" w:hAnsi="Calibri" w:cs="Calibri"/>
+          <w:sz w:val="22"/>
+        </w:rPr>
+        <w:t xml:space="preserve">web </w:t>
+      </w:r>
+      <w:r>
+        <w:rPr>
+          <w:rFonts w:ascii="Calibri" w:hAnsi="Calibri" w:cs="Calibri"/>
+          <w:sz w:val="22"/>
+        </w:rPr>
+        <w:t>dev</w:t>
+      </w:r>
+      <w:r>
+        <w:rPr>
+          <w:rFonts w:ascii="Calibri" w:hAnsi="Calibri" w:cs="Calibri"/>
+          <w:sz w:val="22"/>
+        </w:rPr>
+        <w:t>elopment</w:t>
+      </w:r>
+      <w:r>
+        <w:rPr>
+          <w:rFonts w:ascii="Calibri" w:hAnsi="Calibri" w:cs="Calibri"/>
+          <w:sz w:val="22"/>
+        </w:rPr>
+        <w:t xml:space="preserve"> </w:t>
+      </w:r>
+      <w:r>
+        <w:rPr>
+          <w:rFonts w:ascii="Calibri" w:hAnsi="Calibri" w:cs="Calibri"/>
+          <w:sz w:val="22"/>
+        </w:rPr>
+        <w:t xml:space="preserve">using </w:t>
+      </w:r>
+      <w:r>
+        <w:rPr>
+          <w:rFonts w:ascii="Calibri" w:hAnsi="Calibri" w:cs="Calibri"/>
+          <w:sz w:val="22"/>
+        </w:rPr>
+        <w:br/>
+      </w:r>
+      <w:r>
+        <w:rPr>
+          <w:rFonts w:ascii="Calibri" w:hAnsi="Calibri" w:cs="Calibri"/>
+          <w:sz w:val="22"/>
+        </w:rPr>
+        <w:t>Claude Code CLI with JAM Stack</w:t>
+      </w:r>
+      <w:r>
+        <w:rPr>
+          <w:rFonts w:ascii="Calibri" w:hAnsi="Calibri" w:cs="Calibri"/>
+          <w:sz w:val="22"/>
+        </w:rPr>
+        <w:t xml:space="preserve"> and </w:t>
+      </w:r>
+      <w:r>
+        <w:rPr>
+          <w:rFonts w:ascii="Calibri" w:hAnsi="Calibri" w:cs="Calibri"/>
+          <w:sz w:val="22"/>
+        </w:rPr>
+        <w:t>NextJS</w:t>
+      </w:r>
+      <w:r>
+        <w:rPr>
+          <w:rFonts w:ascii="Calibri" w:hAnsi="Calibri" w:cs="Calibri"/>
+          <w:sz w:val="22"/>
+        </w:rPr>
+        <w:t xml:space="preserve"> using our </w:t>
+      </w:r>
+      <w:r>
+        <w:rPr>
+          <w:rFonts w:ascii="Calibri" w:hAnsi="Calibri" w:cs="Calibri"/>
+          <w:sz w:val="22"/>
+        </w:rPr>
+        <w:t>Rust REST API</w:t>
+      </w:r>
+      <w:r>
+        <w:rPr>
+          <w:rFonts w:ascii="Calibri" w:hAnsi="Calibri" w:cs="Calibri"/>
+          <w:sz w:val="22"/>
+        </w:rPr>
+        <w:t xml:space="preserve"> </w:t>
+      </w:r>
+      <w:r>
+        <w:rPr>
+          <w:rFonts w:ascii="Calibri" w:hAnsi="Calibri" w:cs="Calibri"/>
+          <w:sz w:val="22"/>
+        </w:rPr>
+        <w:t>with</w:t>
+      </w:r>
+      <w:r>
+        <w:rPr>
+          <w:rFonts w:ascii="Calibri" w:hAnsi="Calibri" w:cs="Calibri"/>
+          <w:sz w:val="22"/>
+        </w:rPr>
+        <w:t xml:space="preserve"> </w:t>
+      </w:r>
+      <w:r>
+        <w:rPr>
+          <w:rFonts w:ascii="Calibri" w:hAnsi="Calibri" w:cs="Calibri"/>
+          <w:sz w:val="22"/>
+        </w:rPr>
+        <w:t xml:space="preserve">Azure PostgreSQL </w:t>
+      </w:r>
+      <w:r>
+        <w:rPr>
+          <w:rFonts w:ascii="Calibri" w:hAnsi="Calibri" w:cs="Calibri"/>
+          <w:sz w:val="22"/>
+        </w:rPr>
+        <w:t>databases</w:t>
       </w:r>
       <w:r>
         <w:rPr>
@@ -1494,6 +1815,28 @@
           <w:rFonts w:ascii="Calibri" w:hAnsi="Calibri" w:cs="Calibri"/>
           <w:sz w:val="22"/>
         </w:rPr>
+        <w:t>OPT Administrators interested in checking on the status of participants may visit: dreamstudio.com/earth</w:t>
+      </w:r>
+      <w:r>
+        <w:rPr>
+          <w:rFonts w:ascii="Calibri" w:hAnsi="Calibri" w:cs="Calibri"/>
+          <w:sz w:val="22"/>
+        </w:rPr>
+        <w:br/>
+      </w:r>
+    </w:p>
+    <w:p>
+      <w:pPr>
+        <w:rPr>
+          <w:rFonts w:ascii="Calibri" w:hAnsi="Calibri" w:cs="Calibri"/>
+          <w:sz w:val="22"/>
+        </w:rPr>
+      </w:pPr>
+      <w:r>
+        <w:rPr>
+          <w:rFonts w:ascii="Calibri" w:hAnsi="Calibri" w:cs="Calibri"/>
+          <w:sz w:val="22"/>
+        </w:rPr>
         <w:t>Coordinator Signature:</w:t>
       </w:r>
     </w:p>
@@ -1509,11 +1852,12 @@
       <w:pPr>
         <w:rPr>
           <w:rFonts w:ascii="Calibri" w:hAnsi="Calibri" w:cs="Calibri"/>
-          <w:color w:val="70AD47"/>
-          <w:sz w:val="22"/>
-        </w:rPr>
-      </w:pPr>
-      <w:r>
+          <w:sz w:val="22"/>
+        </w:rPr>
+      </w:pPr>
+    </w:p>
+    <w:p>
+      <w:pPr>
         <w:rPr>
           <w:rFonts w:ascii="Calibri" w:hAnsi="Calibri" w:cs="Calibri"/>
           <w:b/>
@@ -1521,275 +1865,71 @@
           <w:color w:val="70AD47" w:themeColor="accent6"/>
           <w:sz w:val="22"/>
         </w:rPr>
-        <w:t xml:space="preserve">PARTICIPANTS: </w:t>
-      </w:r>
-      <w:r>
-        <w:rPr>
-          <w:rFonts w:ascii="Calibri" w:hAnsi="Calibri" w:cs="Calibri"/>
-          <w:b/>
-          <w:bCs/>
-          <w:color w:val="70AD47" w:themeColor="accent6"/>
-          <w:sz w:val="22"/>
-        </w:rPr>
-        <w:t>Please review and edit above, then s</w:t>
-      </w:r>
-      <w:r>
-        <w:rPr>
-          <w:rFonts w:ascii="Calibri" w:hAnsi="Calibri" w:cs="Calibri"/>
-          <w:b/>
-          <w:bCs/>
-          <w:color w:val="70AD47" w:themeColor="accent6"/>
-          <w:sz w:val="22"/>
-        </w:rPr>
-        <w:t xml:space="preserve">end </w:t>
-      </w:r>
-      <w:r>
-        <w:rPr>
-          <w:rFonts w:ascii="Calibri" w:hAnsi="Calibri" w:cs="Calibri"/>
-          <w:b/>
-          <w:bCs/>
-          <w:color w:val="70AD47" w:themeColor="accent6"/>
-          <w:sz w:val="22"/>
-        </w:rPr>
-        <w:t xml:space="preserve">this </w:t>
-      </w:r>
-      <w:r>
-        <w:rPr>
-          <w:rFonts w:ascii="Calibri" w:hAnsi="Calibri" w:cs="Calibri"/>
-          <w:b/>
-          <w:bCs/>
-          <w:color w:val="70AD47" w:themeColor="accent6"/>
-          <w:sz w:val="22"/>
-        </w:rPr>
-        <w:t>Word Doc to Loren to sign. Thanks!</w:t>
-      </w:r>
-      <w:r>
-        <w:rPr>
-          <w:rFonts w:ascii="Calibri" w:hAnsi="Calibri" w:cs="Calibri"/>
-          <w:sz w:val="22"/>
-        </w:rPr>
-        <w:br/>
-      </w:r>
-      <w:r>
-        <w:rPr>
-          <w:rFonts w:ascii="Calibri" w:hAnsi="Calibri" w:cs="Calibri"/>
-          <w:color w:val="70AD47"/>
-          <w:sz w:val="22"/>
-        </w:rPr>
-        <w:t>Plea</w:t>
-      </w:r>
-      <w:r>
-        <w:rPr>
-          <w:rFonts w:ascii="Calibri" w:hAnsi="Calibri" w:cs="Calibri"/>
-          <w:color w:val="70AD47"/>
-          <w:sz w:val="22"/>
-        </w:rPr>
-        <w:t>se</w:t>
-      </w:r>
-      <w:r>
-        <w:rPr>
-          <w:rFonts w:ascii="Calibri" w:hAnsi="Calibri" w:cs="Calibri"/>
-          <w:color w:val="70AD47"/>
-          <w:sz w:val="22"/>
-        </w:rPr>
-        <w:t xml:space="preserve"> </w:t>
-      </w:r>
-      <w:r>
-        <w:rPr>
-          <w:rFonts w:ascii="Calibri" w:hAnsi="Calibri" w:cs="Calibri"/>
-          <w:color w:val="70AD47"/>
-          <w:sz w:val="22"/>
-        </w:rPr>
-        <w:t>delete all the green text. C</w:t>
-      </w:r>
-      <w:r>
-        <w:rPr>
-          <w:rFonts w:ascii="Calibri" w:hAnsi="Calibri" w:cs="Calibri"/>
-          <w:color w:val="70AD47"/>
-          <w:sz w:val="22"/>
-        </w:rPr>
-        <w:t xml:space="preserve">hange the Job Title </w:t>
-      </w:r>
-      <w:r>
-        <w:rPr>
-          <w:rFonts w:ascii="Calibri" w:hAnsi="Calibri" w:cs="Calibri"/>
-          <w:color w:val="70AD47"/>
-          <w:sz w:val="22"/>
-        </w:rPr>
-        <w:t xml:space="preserve">and Description </w:t>
-      </w:r>
-      <w:r>
-        <w:rPr>
-          <w:rFonts w:ascii="Calibri" w:hAnsi="Calibri" w:cs="Calibri"/>
-          <w:color w:val="70AD47"/>
-          <w:sz w:val="22"/>
-        </w:rPr>
-        <w:t>above to match your skills and interests.</w:t>
-      </w:r>
-      <w:r>
-        <w:rPr>
-          <w:rFonts w:ascii="Calibri" w:hAnsi="Calibri" w:cs="Calibri"/>
-          <w:color w:val="70AD47"/>
-          <w:sz w:val="22"/>
-        </w:rPr>
-        <w:br/>
-      </w:r>
-      <w:r>
-        <w:rPr>
-          <w:rFonts w:ascii="Calibri" w:hAnsi="Calibri" w:cs="Calibri"/>
-          <w:color w:val="70AD47"/>
-          <w:sz w:val="22"/>
-        </w:rPr>
-        <w:t>Our</w:t>
-      </w:r>
-      <w:r>
-        <w:rPr>
-          <w:rFonts w:ascii="Calibri" w:hAnsi="Calibri" w:cs="Calibri"/>
-          <w:color w:val="70AD47"/>
-          <w:sz w:val="22"/>
-        </w:rPr>
-        <w:t xml:space="preserve"> </w:t>
-      </w:r>
-      <w:r>
-        <w:rPr>
-          <w:rFonts w:ascii="Calibri" w:hAnsi="Calibri" w:cs="Calibri"/>
-          <w:color w:val="70AD47"/>
-          <w:sz w:val="22"/>
-        </w:rPr>
-        <w:t>A</w:t>
-      </w:r>
-      <w:r>
-        <w:rPr>
-          <w:rFonts w:ascii="Calibri" w:hAnsi="Calibri" w:cs="Calibri"/>
-          <w:color w:val="70AD47"/>
-          <w:sz w:val="22"/>
-        </w:rPr>
-        <w:t xml:space="preserve">ctive and </w:t>
-      </w:r>
-      <w:r>
-        <w:rPr>
-          <w:rFonts w:ascii="Calibri" w:hAnsi="Calibri" w:cs="Calibri"/>
-          <w:color w:val="70AD47"/>
-          <w:sz w:val="22"/>
-        </w:rPr>
-        <w:t>I</w:t>
-      </w:r>
-      <w:r>
-        <w:rPr>
-          <w:rFonts w:ascii="Calibri" w:hAnsi="Calibri" w:cs="Calibri"/>
-          <w:color w:val="70AD47"/>
-          <w:sz w:val="22"/>
-        </w:rPr>
-        <w:t>nactive</w:t>
-      </w:r>
-      <w:r>
-        <w:rPr>
-          <w:rFonts w:ascii="Calibri" w:hAnsi="Calibri" w:cs="Calibri"/>
-          <w:color w:val="70AD47"/>
-          <w:sz w:val="22"/>
-        </w:rPr>
-        <w:t xml:space="preserve"> registrants </w:t>
-      </w:r>
-      <w:r>
-        <w:rPr>
-          <w:rFonts w:ascii="Calibri" w:hAnsi="Calibri" w:cs="Calibri"/>
-          <w:color w:val="70AD47"/>
-          <w:sz w:val="22"/>
-        </w:rPr>
-        <w:t>are</w:t>
-      </w:r>
-      <w:r>
-        <w:rPr>
-          <w:rFonts w:ascii="Calibri" w:hAnsi="Calibri" w:cs="Calibri"/>
-          <w:color w:val="70AD47"/>
-          <w:sz w:val="22"/>
-        </w:rPr>
-        <w:t xml:space="preserve"> listed at </w:t>
-      </w:r>
-      <w:proofErr w:type="gramStart"/>
-      <w:r>
-        <w:rPr>
-          <w:rFonts w:ascii="Calibri" w:hAnsi="Calibri" w:cs="Calibri"/>
-          <w:color w:val="70AD47"/>
-          <w:sz w:val="22"/>
-        </w:rPr>
-        <w:t>model.earth</w:t>
-      </w:r>
-      <w:proofErr w:type="gramEnd"/>
-      <w:r>
-        <w:rPr>
-          <w:rFonts w:ascii="Calibri" w:hAnsi="Calibri" w:cs="Calibri"/>
-          <w:color w:val="70AD47"/>
-          <w:sz w:val="22"/>
-        </w:rPr>
-        <w:t>/community/members</w:t>
-      </w:r>
-      <w:r>
-        <w:rPr>
-          <w:rFonts w:ascii="Calibri" w:hAnsi="Calibri" w:cs="Calibri"/>
-          <w:color w:val="70AD47"/>
-          <w:sz w:val="22"/>
-        </w:rPr>
-        <w:t xml:space="preserve"> for OPT program admin.</w:t>
-      </w:r>
-      <w:r>
-        <w:rPr>
-          <w:rFonts w:ascii="Calibri" w:hAnsi="Calibri" w:cs="Calibri"/>
-          <w:color w:val="70AD47"/>
-          <w:sz w:val="22"/>
-        </w:rPr>
-        <w:br/>
-        <w:t>Contact Loren</w:t>
-      </w:r>
-      <w:r>
-        <w:rPr>
-          <w:rFonts w:ascii="Calibri" w:hAnsi="Calibri" w:cs="Calibri"/>
-          <w:color w:val="70AD47"/>
-          <w:sz w:val="22"/>
-        </w:rPr>
-        <w:t>@dreamstudio.com</w:t>
-      </w:r>
-      <w:r>
-        <w:rPr>
-          <w:rFonts w:ascii="Calibri" w:hAnsi="Calibri" w:cs="Calibri"/>
-          <w:color w:val="70AD47"/>
-          <w:sz w:val="22"/>
-        </w:rPr>
-        <w:t xml:space="preserve"> when you retire from active status. You can continue to participate as an </w:t>
-      </w:r>
-      <w:proofErr w:type="gramStart"/>
-      <w:r>
-        <w:rPr>
-          <w:rFonts w:ascii="Calibri" w:hAnsi="Calibri" w:cs="Calibri"/>
-          <w:color w:val="70AD47"/>
-          <w:sz w:val="22"/>
-        </w:rPr>
-        <w:t>a</w:t>
-      </w:r>
-      <w:r>
-        <w:rPr>
-          <w:rFonts w:ascii="Calibri" w:hAnsi="Calibri" w:cs="Calibri"/>
-          <w:color w:val="70AD47"/>
-          <w:sz w:val="22"/>
-        </w:rPr>
-        <w:t>lumni</w:t>
-      </w:r>
-      <w:proofErr w:type="gramEnd"/>
-      <w:r>
-        <w:rPr>
-          <w:rFonts w:ascii="Calibri" w:hAnsi="Calibri" w:cs="Calibri"/>
-          <w:color w:val="70AD47"/>
-          <w:sz w:val="22"/>
-        </w:rPr>
-        <w:t>.</w:t>
-      </w:r>
-      <w:r>
-        <w:rPr>
-          <w:rFonts w:ascii="Calibri" w:hAnsi="Calibri" w:cs="Calibri"/>
-          <w:color w:val="70AD47"/>
-          <w:sz w:val="22"/>
-        </w:rPr>
-        <w:br/>
+      </w:pPr>
+      <w:r>
+        <w:fldChar w:fldCharType="begin"/>
+      </w:r>
+      <w:r>
+        <w:instrText xml:space="preserve"> INCLUDEPICTURE "/Users/helix/Desktop/LorenKevinHeyns-ApprovedVolunteer.png" \* MERGEFORMATINET </w:instrText>
+      </w:r>
+      <w:r>
+        <w:fldChar w:fldCharType="separate"/>
+      </w:r>
+      <w:r>
+        <w:rPr>
+          <w:noProof/>
+        </w:rPr>
+        <w:drawing>
+          <wp:inline distT="0" distB="0" distL="0" distR="0" wp14:anchorId="1BCF1F79" wp14:editId="73F72D7C">
+            <wp:extent cx="2097742" cy="502679"/>
+            <wp:effectExtent l="0" t="0" r="0" b="5715"/>
+            <wp:docPr id="906566554" name="Picture 3"/>
+            <wp:cNvGraphicFramePr>
+              <a:graphicFrameLocks xmlns:a="http://schemas.openxmlformats.org/drawingml/2006/main" noChangeAspect="1"/>
+            </wp:cNvGraphicFramePr>
+            <a:graphic xmlns:a="http://schemas.openxmlformats.org/drawingml/2006/main">
+              <a:graphicData uri="http://schemas.openxmlformats.org/drawingml/2006/picture">
+                <pic:pic xmlns:pic="http://schemas.openxmlformats.org/drawingml/2006/picture">
+                  <pic:nvPicPr>
+                    <pic:cNvPr id="0" name="Picture 1"/>
+                    <pic:cNvPicPr>
+                      <a:picLocks noChangeAspect="1" noChangeArrowheads="1"/>
+                    </pic:cNvPicPr>
+                  </pic:nvPicPr>
+                  <pic:blipFill>
+                    <a:blip r:embed="rId8">
+                      <a:extLst>
+                        <a:ext uri="{28A0092B-C50C-407E-A947-70E740481C1C}">
+                          <a14:useLocalDpi xmlns:a14="http://schemas.microsoft.com/office/drawing/2010/main" val="0"/>
+                        </a:ext>
+                      </a:extLst>
+                    </a:blip>
+                    <a:srcRect/>
+                    <a:stretch>
+                      <a:fillRect/>
+                    </a:stretch>
+                  </pic:blipFill>
+                  <pic:spPr bwMode="auto">
+                    <a:xfrm>
+                      <a:off x="0" y="0"/>
+                      <a:ext cx="2282076" cy="546851"/>
+                    </a:xfrm>
+                    <a:prstGeom prst="rect">
+                      <a:avLst/>
+                    </a:prstGeom>
+                    <a:noFill/>
+                    <a:ln>
+                      <a:noFill/>
+                    </a:ln>
+                  </pic:spPr>
+                </pic:pic>
+              </a:graphicData>
+            </a:graphic>
+          </wp:inline>
+        </w:drawing>
+      </w:r>
+      <w:r>
+        <w:fldChar w:fldCharType="end"/>
       </w:r>
     </w:p>
     <w:p>
@@ -1839,7 +1979,7 @@
           <w:sz w:val="24"/>
           <w:szCs w:val="24"/>
         </w:rPr>
-        <w:t>Month</w:t>
+        <w:t>August</w:t>
       </w:r>
       <w:r>
         <w:rPr>
@@ -1847,7 +1987,7 @@
           <w:sz w:val="24"/>
           <w:szCs w:val="24"/>
         </w:rPr>
-        <w:t xml:space="preserve"> </w:t>
+        <w:t xml:space="preserve"> 202</w:t>
       </w:r>
       <w:r>
         <w:rPr>
@@ -1855,104 +1995,7 @@
           <w:sz w:val="24"/>
           <w:szCs w:val="24"/>
         </w:rPr>
-        <w:t>1,</w:t>
-      </w:r>
-      <w:r>
-        <w:rPr>
-          <w:rFonts w:ascii="Calibri" w:hAnsi="Calibri" w:cs="Calibri"/>
-          <w:sz w:val="24"/>
-          <w:szCs w:val="24"/>
-        </w:rPr>
-        <w:t xml:space="preserve"> 202</w:t>
-      </w:r>
-      <w:r>
-        <w:rPr>
-          <w:rFonts w:ascii="Calibri" w:hAnsi="Calibri" w:cs="Calibri"/>
-          <w:sz w:val="24"/>
-          <w:szCs w:val="24"/>
-        </w:rPr>
-        <w:t xml:space="preserve">5 </w:t>
-      </w:r>
-      <w:r>
-        <w:rPr>
-          <w:rFonts w:ascii="Calibri" w:hAnsi="Calibri" w:cs="Calibri"/>
-          <w:color w:val="70AD47" w:themeColor="accent6"/>
-          <w:sz w:val="24"/>
-          <w:szCs w:val="24"/>
-        </w:rPr>
-        <w:t xml:space="preserve">  C</w:t>
-      </w:r>
-      <w:r>
-        <w:rPr>
-          <w:rFonts w:ascii="Calibri" w:hAnsi="Calibri" w:cs="Calibri"/>
-          <w:color w:val="70AD47" w:themeColor="accent6"/>
-          <w:sz w:val="24"/>
-          <w:szCs w:val="24"/>
-        </w:rPr>
-        <w:t>hange to</w:t>
-      </w:r>
-      <w:r>
-        <w:rPr>
-          <w:rFonts w:ascii="Calibri" w:hAnsi="Calibri" w:cs="Calibri"/>
-          <w:color w:val="70AD47" w:themeColor="accent6"/>
-          <w:sz w:val="24"/>
-          <w:szCs w:val="24"/>
-        </w:rPr>
-        <w:t xml:space="preserve"> today’s dat</w:t>
-      </w:r>
-      <w:r>
-        <w:rPr>
-          <w:rFonts w:ascii="Calibri" w:hAnsi="Calibri" w:cs="Calibri"/>
-          <w:color w:val="70AD47" w:themeColor="accent6"/>
-          <w:sz w:val="24"/>
-          <w:szCs w:val="24"/>
-        </w:rPr>
-        <w:t>e</w:t>
-      </w:r>
-      <w:r>
-        <w:rPr>
-          <w:rFonts w:ascii="Calibri" w:hAnsi="Calibri" w:cs="Calibri"/>
-          <w:color w:val="70AD47" w:themeColor="accent6"/>
-          <w:sz w:val="24"/>
-          <w:szCs w:val="24"/>
-        </w:rPr>
-        <w:t xml:space="preserve"> and</w:t>
-      </w:r>
-      <w:r>
-        <w:rPr>
-          <w:rFonts w:ascii="Calibri" w:hAnsi="Calibri" w:cs="Calibri"/>
-          <w:color w:val="70AD47" w:themeColor="accent6"/>
-          <w:sz w:val="24"/>
-          <w:szCs w:val="24"/>
-        </w:rPr>
-        <w:t xml:space="preserve"> delete all </w:t>
-      </w:r>
-      <w:r>
-        <w:rPr>
-          <w:rFonts w:ascii="Calibri" w:hAnsi="Calibri" w:cs="Calibri"/>
-          <w:color w:val="70AD47" w:themeColor="accent6"/>
-          <w:sz w:val="24"/>
-          <w:szCs w:val="24"/>
-        </w:rPr>
-        <w:t xml:space="preserve">the </w:t>
-      </w:r>
-      <w:r>
-        <w:rPr>
-          <w:rFonts w:ascii="Calibri" w:hAnsi="Calibri" w:cs="Calibri"/>
-          <w:color w:val="70AD47" w:themeColor="accent6"/>
-          <w:sz w:val="24"/>
-          <w:szCs w:val="24"/>
-        </w:rPr>
-        <w:t>green text</w:t>
-      </w:r>
-      <w:r>
-        <w:rPr>
-          <w:rFonts w:ascii="Calibri" w:hAnsi="Calibri" w:cs="Calibri"/>
-          <w:color w:val="70AD47" w:themeColor="accent6"/>
-          <w:sz w:val="24"/>
-          <w:szCs w:val="24"/>
-        </w:rPr>
-        <w:t>.</w:t>
+        <w:t>5</w:t>
       </w:r>
     </w:p>
     <w:p>
@@ -2184,12 +2227,12 @@
       </w:r>
     </w:p>
     <w:sectPr>
-      <w:headerReference w:type="even" r:id="rId8"/>
-      <w:headerReference w:type="default" r:id="rId9"/>
-      <w:footerReference w:type="even" r:id="rId10"/>
-      <w:footerReference w:type="default" r:id="rId11"/>
-      <w:headerReference w:type="first" r:id="rId12"/>
-      <w:footerReference w:type="first" r:id="rId13"/>
+      <w:headerReference w:type="even" r:id="rId9"/>
+      <w:headerReference w:type="default" r:id="rId10"/>
+      <w:footerReference w:type="even" r:id="rId11"/>
+      <w:footerReference w:type="default" r:id="rId12"/>
+      <w:headerReference w:type="first" r:id="rId13"/>
+      <w:footerReference w:type="first" r:id="rId14"/>
       <w:type w:val="continuous"/>
       <w:pgSz w:w="12240" w:h="15840"/>
       <w:pgMar w:top="720" w:right="864" w:bottom="274" w:left="864" w:header="720" w:footer="720" w:gutter="0"/>

</xml_diff>